<commit_message>
RPA and ML Done All
</commit_message>
<xml_diff>
--- a/MscIT/Semester 3/Machine_Learning/MLDoccuments/PlainFormat/ML_5.docx
+++ b/MscIT/Semester 3/Machine_Learning/MLDoccuments/PlainFormat/ML_5.docx
@@ -185,8 +185,8 @@
           <w:ilvl w:val="0"/>
           <w:numId w:val="6"/>
         </w:numPr>
-        <w:spacing w:after="0" w:line="375" w:lineRule="exact"/>
-        <w:contextualSpacing/>
+        <w:spacing w:before="240" w:after="0" w:line="375" w:lineRule="exact"/>
+        <w:ind w:left="714" w:hanging="357"/>
         <w:jc w:val="both"/>
         <w:rPr>
           <w:rFonts w:ascii="Times New Roman" w:eastAsia="system-ui" w:hAnsi="Times New Roman" w:cs="Times New Roman"/>
@@ -204,29 +204,7 @@
           <w:szCs w:val="24"/>
           <w:lang w:bidi="hi-IN"/>
         </w:rPr>
-        <w:t xml:space="preserve">Naïve Bayes algorithm is a supervised learning algorithm, which is based on </w:t>
-      </w:r>
-      <w:r>
-        <w:rPr>
-          <w:rFonts w:ascii="Times New Roman" w:eastAsia="system-ui" w:hAnsi="Times New Roman" w:cs="Times New Roman"/>
-          <w:b/>
-          <w:bCs/>
-          <w:color w:val="000000"/>
-          <w:sz w:val="24"/>
-          <w:szCs w:val="24"/>
-          <w:lang w:bidi="hi-IN"/>
-        </w:rPr>
-        <w:t>Bayes theorem</w:t>
-      </w:r>
-      <w:r>
-        <w:rPr>
-          <w:rFonts w:ascii="Times New Roman" w:eastAsia="system-ui" w:hAnsi="Times New Roman" w:cs="Times New Roman"/>
-          <w:color w:val="000000"/>
-          <w:sz w:val="24"/>
-          <w:szCs w:val="24"/>
-          <w:lang w:bidi="hi-IN"/>
-        </w:rPr>
-        <w:t xml:space="preserve"> and used for solving classification problems.</w:t>
+        <w:t>Naïve Bayes algorithm is a supervised learning algorithm, which is based on Bayes theorem and used for solving classification problems.</w:t>
       </w:r>
     </w:p>
     <w:p>
@@ -235,8 +213,8 @@
           <w:ilvl w:val="0"/>
           <w:numId w:val="6"/>
         </w:numPr>
-        <w:spacing w:after="0" w:line="375" w:lineRule="exact"/>
-        <w:contextualSpacing/>
+        <w:spacing w:before="240" w:after="0" w:line="375" w:lineRule="exact"/>
+        <w:ind w:left="714" w:hanging="357"/>
         <w:jc w:val="both"/>
         <w:rPr>
           <w:rFonts w:ascii="Times New Roman" w:eastAsia="system-ui" w:hAnsi="Times New Roman" w:cs="Times New Roman"/>
@@ -285,8 +263,8 @@
           <w:ilvl w:val="0"/>
           <w:numId w:val="6"/>
         </w:numPr>
-        <w:spacing w:after="0" w:line="375" w:lineRule="exact"/>
-        <w:contextualSpacing/>
+        <w:spacing w:before="240" w:after="0" w:line="375" w:lineRule="exact"/>
+        <w:ind w:left="714" w:hanging="357"/>
         <w:jc w:val="both"/>
         <w:rPr>
           <w:rFonts w:ascii="Times New Roman" w:eastAsia="system-ui" w:hAnsi="Times New Roman" w:cs="Times New Roman"/>
@@ -313,8 +291,8 @@
           <w:ilvl w:val="0"/>
           <w:numId w:val="6"/>
         </w:numPr>
-        <w:spacing w:after="0" w:line="375" w:lineRule="exact"/>
-        <w:contextualSpacing/>
+        <w:spacing w:before="240" w:after="0" w:line="375" w:lineRule="exact"/>
+        <w:ind w:left="714" w:hanging="357"/>
         <w:jc w:val="both"/>
         <w:rPr>
           <w:rFonts w:ascii="Times New Roman" w:eastAsia="system-ui" w:hAnsi="Times New Roman" w:cs="Times New Roman"/>
@@ -328,8 +306,6 @@
       <w:r>
         <w:rPr>
           <w:rFonts w:ascii="Times New Roman" w:eastAsia="system-ui" w:hAnsi="Times New Roman" w:cs="Times New Roman"/>
-          <w:b/>
-          <w:bCs/>
           <w:color w:val="000000"/>
           <w:sz w:val="24"/>
           <w:szCs w:val="24"/>
@@ -338,31 +314,6 @@
         <w:t xml:space="preserve">It is a probabilistic classifier, which means it predicts </w:t>
       </w:r>
       <w:proofErr w:type="gramStart"/>
-      <w:r>
-        <w:rPr>
-          <w:rFonts w:ascii="Times New Roman" w:eastAsia="system-ui" w:hAnsi="Times New Roman" w:cs="Times New Roman"/>
-          <w:b/>
-          <w:bCs/>
-          <w:color w:val="000000"/>
-          <w:sz w:val="24"/>
-          <w:szCs w:val="24"/>
-          <w:lang w:bidi="hi-IN"/>
-        </w:rPr>
-        <w:t>on the basis of</w:t>
-      </w:r>
-      <w:proofErr w:type="gramEnd"/>
-      <w:r>
-        <w:rPr>
-          <w:rFonts w:ascii="Times New Roman" w:eastAsia="system-ui" w:hAnsi="Times New Roman" w:cs="Times New Roman"/>
-          <w:b/>
-          <w:bCs/>
-          <w:color w:val="000000"/>
-          <w:sz w:val="24"/>
-          <w:szCs w:val="24"/>
-          <w:lang w:bidi="hi-IN"/>
-        </w:rPr>
-        <w:t xml:space="preserve"> the probability of an object</w:t>
-      </w:r>
       <w:r>
         <w:rPr>
           <w:rFonts w:ascii="Times New Roman" w:eastAsia="system-ui" w:hAnsi="Times New Roman" w:cs="Times New Roman"/>
@@ -371,7 +322,18 @@
           <w:szCs w:val="24"/>
           <w:lang w:bidi="hi-IN"/>
         </w:rPr>
-        <w:t>.</w:t>
+        <w:t>on the basis of</w:t>
+      </w:r>
+      <w:proofErr w:type="gramEnd"/>
+      <w:r>
+        <w:rPr>
+          <w:rFonts w:ascii="Times New Roman" w:eastAsia="system-ui" w:hAnsi="Times New Roman" w:cs="Times New Roman"/>
+          <w:color w:val="000000"/>
+          <w:sz w:val="24"/>
+          <w:szCs w:val="24"/>
+          <w:lang w:bidi="hi-IN"/>
+        </w:rPr>
+        <w:t xml:space="preserve"> the probability of an object.</w:t>
       </w:r>
     </w:p>
     <w:p>
@@ -498,13 +460,40 @@
       <w:pPr>
         <w:rPr>
           <w:rFonts w:ascii="Times New Roman" w:eastAsia="Calibri" w:hAnsi="Times New Roman" w:cs="Times New Roman"/>
-          <w:b/>
-          <w:bCs/>
-          <w:sz w:val="28"/>
-          <w:szCs w:val="28"/>
-        </w:rPr>
-      </w:pPr>
-      <w:r>
+          <w:sz w:val="24"/>
+          <w:szCs w:val="24"/>
+        </w:rPr>
+      </w:pPr>
+    </w:p>
+    <w:p>
+      <w:pPr>
+        <w:rPr>
+          <w:rFonts w:ascii="Times New Roman" w:eastAsia="Calibri" w:hAnsi="Times New Roman" w:cs="Times New Roman"/>
+          <w:sz w:val="24"/>
+          <w:szCs w:val="24"/>
+        </w:rPr>
+      </w:pPr>
+    </w:p>
+    <w:p>
+      <w:pPr>
+        <w:rPr>
+          <w:rFonts w:ascii="Times New Roman" w:eastAsia="Calibri" w:hAnsi="Times New Roman" w:cs="Times New Roman"/>
+          <w:sz w:val="24"/>
+          <w:szCs w:val="24"/>
+        </w:rPr>
+      </w:pPr>
+    </w:p>
+    <w:p>
+      <w:pPr>
+        <w:rPr>
+          <w:rFonts w:ascii="Times New Roman" w:eastAsia="Calibri" w:hAnsi="Times New Roman" w:cs="Times New Roman"/>
+          <w:sz w:val="24"/>
+          <w:szCs w:val="24"/>
+        </w:rPr>
+      </w:pPr>
+    </w:p>
+    <w:p>
+      <w:pPr>
         <w:rPr>
           <w:rFonts w:ascii="Times New Roman" w:eastAsia="Calibri" w:hAnsi="Times New Roman" w:cs="Times New Roman"/>
           <w:b/>
@@ -512,11 +501,8 @@
           <w:sz w:val="28"/>
           <w:szCs w:val="28"/>
         </w:rPr>
-        <w:t>Code with output</w:t>
-      </w:r>
-    </w:p>
-    <w:p>
-      <w:pPr>
+      </w:pPr>
+      <w:r>
         <w:rPr>
           <w:rFonts w:ascii="Times New Roman" w:eastAsia="Calibri" w:hAnsi="Times New Roman" w:cs="Times New Roman"/>
           <w:b/>
@@ -524,1563 +510,9 @@
           <w:sz w:val="28"/>
           <w:szCs w:val="28"/>
         </w:rPr>
-      </w:pPr>
-    </w:p>
-    <w:p>
-      <w:pPr>
-        <w:pStyle w:val="NoSpacing"/>
-        <w:rPr>
-          <w:rFonts w:ascii="Times New Roman" w:hAnsi="Times New Roman" w:cs="Times New Roman"/>
-          <w:sz w:val="24"/>
-          <w:szCs w:val="24"/>
-          <w:lang w:val="en-US"/>
-        </w:rPr>
-      </w:pPr>
-      <w:r>
-        <w:rPr>
-          <w:rFonts w:ascii="Times New Roman" w:hAnsi="Times New Roman" w:cs="Times New Roman"/>
-          <w:sz w:val="24"/>
-          <w:szCs w:val="24"/>
-          <w:lang w:val="en-US"/>
-        </w:rPr>
-        <w:t xml:space="preserve">import </w:t>
-      </w:r>
-      <w:proofErr w:type="spellStart"/>
-      <w:r>
-        <w:rPr>
-          <w:rFonts w:ascii="Times New Roman" w:hAnsi="Times New Roman" w:cs="Times New Roman"/>
-          <w:sz w:val="24"/>
-          <w:szCs w:val="24"/>
-          <w:lang w:val="en-US"/>
-        </w:rPr>
-        <w:t>numpy</w:t>
-      </w:r>
-      <w:proofErr w:type="spellEnd"/>
-      <w:r>
-        <w:rPr>
-          <w:rFonts w:ascii="Times New Roman" w:hAnsi="Times New Roman" w:cs="Times New Roman"/>
-          <w:sz w:val="24"/>
-          <w:szCs w:val="24"/>
-          <w:lang w:val="en-US"/>
-        </w:rPr>
-        <w:t xml:space="preserve"> as np </w:t>
-      </w:r>
-    </w:p>
-    <w:p>
-      <w:pPr>
-        <w:pStyle w:val="NoSpacing"/>
-        <w:rPr>
-          <w:rFonts w:ascii="Times New Roman" w:hAnsi="Times New Roman" w:cs="Times New Roman"/>
-          <w:sz w:val="24"/>
-          <w:szCs w:val="24"/>
-          <w:lang w:val="en-US"/>
-        </w:rPr>
-      </w:pPr>
-      <w:r>
-        <w:rPr>
-          <w:rFonts w:ascii="Times New Roman" w:hAnsi="Times New Roman" w:cs="Times New Roman"/>
-          <w:sz w:val="24"/>
-          <w:szCs w:val="24"/>
-          <w:lang w:val="en-US"/>
-        </w:rPr>
-        <w:t xml:space="preserve">import pandas as pd  </w:t>
-      </w:r>
-    </w:p>
-    <w:p>
-      <w:pPr>
-        <w:pStyle w:val="NoSpacing"/>
-        <w:rPr>
-          <w:rFonts w:ascii="Times New Roman" w:hAnsi="Times New Roman" w:cs="Times New Roman"/>
-          <w:sz w:val="24"/>
-          <w:szCs w:val="24"/>
-          <w:lang w:val="en-US"/>
-        </w:rPr>
-      </w:pPr>
-      <w:r>
-        <w:rPr>
-          <w:rFonts w:ascii="Times New Roman" w:hAnsi="Times New Roman" w:cs="Times New Roman"/>
-          <w:sz w:val="24"/>
-          <w:szCs w:val="24"/>
-          <w:lang w:val="en-US"/>
-        </w:rPr>
-        <w:t xml:space="preserve">import </w:t>
-      </w:r>
-      <w:proofErr w:type="spellStart"/>
-      <w:r>
-        <w:rPr>
-          <w:rFonts w:ascii="Times New Roman" w:hAnsi="Times New Roman" w:cs="Times New Roman"/>
-          <w:sz w:val="24"/>
-          <w:szCs w:val="24"/>
-          <w:lang w:val="en-US"/>
-        </w:rPr>
-        <w:t>sklearn</w:t>
-      </w:r>
-      <w:proofErr w:type="spellEnd"/>
-      <w:r>
-        <w:rPr>
-          <w:rFonts w:ascii="Times New Roman" w:hAnsi="Times New Roman" w:cs="Times New Roman"/>
-          <w:sz w:val="24"/>
-          <w:szCs w:val="24"/>
-          <w:lang w:val="en-US"/>
-        </w:rPr>
-        <w:t xml:space="preserve">  </w:t>
-      </w:r>
-    </w:p>
-    <w:p>
-      <w:pPr>
-        <w:pStyle w:val="NoSpacing"/>
-        <w:rPr>
-          <w:rFonts w:ascii="Times New Roman" w:hAnsi="Times New Roman" w:cs="Times New Roman"/>
-          <w:sz w:val="24"/>
-          <w:szCs w:val="24"/>
-          <w:lang w:val="en-US"/>
-        </w:rPr>
-      </w:pPr>
-      <w:r>
-        <w:rPr>
-          <w:rFonts w:ascii="Times New Roman" w:hAnsi="Times New Roman" w:cs="Times New Roman"/>
-          <w:sz w:val="24"/>
-          <w:szCs w:val="24"/>
-          <w:lang w:val="en-US"/>
-        </w:rPr>
-        <w:t xml:space="preserve">#Import dataset  </w:t>
-      </w:r>
-    </w:p>
-    <w:p>
-      <w:pPr>
-        <w:pStyle w:val="NoSpacing"/>
-        <w:rPr>
-          <w:rFonts w:ascii="Times New Roman" w:hAnsi="Times New Roman" w:cs="Times New Roman"/>
-          <w:sz w:val="24"/>
-          <w:szCs w:val="24"/>
-          <w:lang w:val="en-US"/>
-        </w:rPr>
-      </w:pPr>
-      <w:r>
-        <w:rPr>
-          <w:rFonts w:ascii="Times New Roman" w:hAnsi="Times New Roman" w:cs="Times New Roman"/>
-          <w:sz w:val="24"/>
-          <w:szCs w:val="24"/>
-          <w:lang w:val="en-US"/>
-        </w:rPr>
-        <w:t xml:space="preserve">from </w:t>
-      </w:r>
-      <w:proofErr w:type="spellStart"/>
-      <w:r>
-        <w:rPr>
-          <w:rFonts w:ascii="Times New Roman" w:hAnsi="Times New Roman" w:cs="Times New Roman"/>
-          <w:sz w:val="24"/>
-          <w:szCs w:val="24"/>
-          <w:lang w:val="en-US"/>
-        </w:rPr>
-        <w:t>sklearn</w:t>
-      </w:r>
-      <w:proofErr w:type="spellEnd"/>
-      <w:r>
-        <w:rPr>
-          <w:rFonts w:ascii="Times New Roman" w:hAnsi="Times New Roman" w:cs="Times New Roman"/>
-          <w:sz w:val="24"/>
-          <w:szCs w:val="24"/>
-          <w:lang w:val="en-US"/>
-        </w:rPr>
-        <w:t xml:space="preserve"> import datasets  </w:t>
-      </w:r>
-    </w:p>
-    <w:p>
-      <w:pPr>
-        <w:pStyle w:val="NoSpacing"/>
-        <w:rPr>
-          <w:rFonts w:ascii="Times New Roman" w:hAnsi="Times New Roman" w:cs="Times New Roman"/>
-          <w:sz w:val="24"/>
-          <w:szCs w:val="24"/>
-          <w:lang w:val="en-US"/>
-        </w:rPr>
-      </w:pPr>
-      <w:r>
-        <w:rPr>
-          <w:rFonts w:ascii="Times New Roman" w:hAnsi="Times New Roman" w:cs="Times New Roman"/>
-          <w:sz w:val="24"/>
-          <w:szCs w:val="24"/>
-          <w:lang w:val="en-US"/>
-        </w:rPr>
-        <w:t xml:space="preserve">wine = </w:t>
-      </w:r>
-      <w:proofErr w:type="spellStart"/>
-      <w:proofErr w:type="gramStart"/>
-      <w:r>
-        <w:rPr>
-          <w:rFonts w:ascii="Times New Roman" w:hAnsi="Times New Roman" w:cs="Times New Roman"/>
-          <w:sz w:val="24"/>
-          <w:szCs w:val="24"/>
-          <w:lang w:val="en-US"/>
-        </w:rPr>
-        <w:t>datasets.load</w:t>
-      </w:r>
-      <w:proofErr w:type="gramEnd"/>
-      <w:r>
-        <w:rPr>
-          <w:rFonts w:ascii="Times New Roman" w:hAnsi="Times New Roman" w:cs="Times New Roman"/>
-          <w:sz w:val="24"/>
-          <w:szCs w:val="24"/>
-          <w:lang w:val="en-US"/>
-        </w:rPr>
-        <w:t>_wine</w:t>
-      </w:r>
-      <w:proofErr w:type="spellEnd"/>
-      <w:r>
-        <w:rPr>
-          <w:rFonts w:ascii="Times New Roman" w:hAnsi="Times New Roman" w:cs="Times New Roman"/>
-          <w:sz w:val="24"/>
-          <w:szCs w:val="24"/>
-          <w:lang w:val="en-US"/>
-        </w:rPr>
-        <w:t xml:space="preserve">()  </w:t>
-      </w:r>
-    </w:p>
-    <w:p>
-      <w:pPr>
-        <w:pStyle w:val="NoSpacing"/>
-        <w:rPr>
-          <w:rFonts w:ascii="Times New Roman" w:hAnsi="Times New Roman" w:cs="Times New Roman"/>
-          <w:sz w:val="24"/>
-          <w:szCs w:val="24"/>
-          <w:lang w:val="en-US"/>
-        </w:rPr>
-      </w:pPr>
-      <w:proofErr w:type="gramStart"/>
-      <w:r>
-        <w:rPr>
-          <w:rFonts w:ascii="Times New Roman" w:hAnsi="Times New Roman" w:cs="Times New Roman"/>
-          <w:sz w:val="24"/>
-          <w:szCs w:val="24"/>
-          <w:lang w:val="en-US"/>
-        </w:rPr>
         <w:lastRenderedPageBreak/>
-        <w:t>print(</w:t>
-      </w:r>
-      <w:proofErr w:type="gramEnd"/>
-      <w:r>
-        <w:rPr>
-          <w:rFonts w:ascii="Times New Roman" w:hAnsi="Times New Roman" w:cs="Times New Roman"/>
-          <w:sz w:val="24"/>
-          <w:szCs w:val="24"/>
-          <w:lang w:val="en-US"/>
-        </w:rPr>
-        <w:t xml:space="preserve">"Features: ", </w:t>
-      </w:r>
-      <w:proofErr w:type="spellStart"/>
-      <w:r>
-        <w:rPr>
-          <w:rFonts w:ascii="Times New Roman" w:hAnsi="Times New Roman" w:cs="Times New Roman"/>
-          <w:sz w:val="24"/>
-          <w:szCs w:val="24"/>
-          <w:lang w:val="en-US"/>
-        </w:rPr>
-        <w:t>wine.feature_names</w:t>
-      </w:r>
-      <w:proofErr w:type="spellEnd"/>
-      <w:r>
-        <w:rPr>
-          <w:rFonts w:ascii="Times New Roman" w:hAnsi="Times New Roman" w:cs="Times New Roman"/>
-          <w:sz w:val="24"/>
-          <w:szCs w:val="24"/>
-          <w:lang w:val="en-US"/>
-        </w:rPr>
-        <w:t xml:space="preserve">) </w:t>
-      </w:r>
-    </w:p>
-    <w:p>
-      <w:pPr>
-        <w:pStyle w:val="NoSpacing"/>
-        <w:rPr>
-          <w:rFonts w:ascii="Times New Roman" w:hAnsi="Times New Roman" w:cs="Times New Roman"/>
-          <w:sz w:val="24"/>
-          <w:szCs w:val="24"/>
-          <w:lang w:val="en-US"/>
-        </w:rPr>
-      </w:pPr>
-      <w:proofErr w:type="gramStart"/>
-      <w:r>
-        <w:rPr>
-          <w:rFonts w:ascii="Times New Roman" w:hAnsi="Times New Roman" w:cs="Times New Roman"/>
-          <w:sz w:val="24"/>
-          <w:szCs w:val="24"/>
-          <w:lang w:val="en-US"/>
-        </w:rPr>
-        <w:t>print(</w:t>
-      </w:r>
-      <w:proofErr w:type="gramEnd"/>
-      <w:r>
-        <w:rPr>
-          <w:rFonts w:ascii="Times New Roman" w:hAnsi="Times New Roman" w:cs="Times New Roman"/>
-          <w:sz w:val="24"/>
-          <w:szCs w:val="24"/>
-          <w:lang w:val="en-US"/>
-        </w:rPr>
-        <w:t xml:space="preserve">"Labels: ", </w:t>
-      </w:r>
-      <w:proofErr w:type="spellStart"/>
-      <w:r>
-        <w:rPr>
-          <w:rFonts w:ascii="Times New Roman" w:hAnsi="Times New Roman" w:cs="Times New Roman"/>
-          <w:sz w:val="24"/>
-          <w:szCs w:val="24"/>
-          <w:lang w:val="en-US"/>
-        </w:rPr>
-        <w:t>wine.target_names</w:t>
-      </w:r>
-      <w:proofErr w:type="spellEnd"/>
-      <w:r>
-        <w:rPr>
-          <w:rFonts w:ascii="Times New Roman" w:hAnsi="Times New Roman" w:cs="Times New Roman"/>
-          <w:sz w:val="24"/>
-          <w:szCs w:val="24"/>
-          <w:lang w:val="en-US"/>
-        </w:rPr>
-        <w:t xml:space="preserve">)  </w:t>
-      </w:r>
-    </w:p>
-    <w:p>
-      <w:pPr>
-        <w:pStyle w:val="NoSpacing"/>
-        <w:rPr>
-          <w:rFonts w:ascii="Times New Roman" w:hAnsi="Times New Roman" w:cs="Times New Roman"/>
-          <w:sz w:val="24"/>
-          <w:szCs w:val="24"/>
-          <w:lang w:val="en-US"/>
-        </w:rPr>
-      </w:pPr>
-      <w:r>
-        <w:rPr>
-          <w:rFonts w:ascii="Times New Roman" w:hAnsi="Times New Roman" w:cs="Times New Roman"/>
-          <w:sz w:val="24"/>
-          <w:szCs w:val="24"/>
-          <w:lang w:val="en-US"/>
-        </w:rPr>
-        <w:t xml:space="preserve"> </w:t>
-      </w:r>
-    </w:p>
-    <w:p>
-      <w:pPr>
-        <w:pStyle w:val="NoSpacing"/>
-        <w:rPr>
-          <w:rFonts w:ascii="Times New Roman" w:hAnsi="Times New Roman" w:cs="Times New Roman"/>
-          <w:sz w:val="24"/>
-          <w:szCs w:val="24"/>
-          <w:lang w:val="en-US"/>
-        </w:rPr>
-      </w:pPr>
-      <w:r>
-        <w:rPr>
-          <w:rFonts w:ascii="Times New Roman" w:hAnsi="Times New Roman" w:cs="Times New Roman"/>
-          <w:sz w:val="24"/>
-          <w:szCs w:val="24"/>
-          <w:lang w:val="en-US"/>
-        </w:rPr>
-        <w:t>X=</w:t>
-      </w:r>
-      <w:proofErr w:type="spellStart"/>
-      <w:r>
-        <w:rPr>
-          <w:rFonts w:ascii="Times New Roman" w:hAnsi="Times New Roman" w:cs="Times New Roman"/>
-          <w:sz w:val="24"/>
-          <w:szCs w:val="24"/>
-          <w:lang w:val="en-US"/>
-        </w:rPr>
-        <w:t>pd.DataFrame</w:t>
-      </w:r>
-      <w:proofErr w:type="spellEnd"/>
-      <w:r>
-        <w:rPr>
-          <w:rFonts w:ascii="Times New Roman" w:hAnsi="Times New Roman" w:cs="Times New Roman"/>
-          <w:sz w:val="24"/>
-          <w:szCs w:val="24"/>
-          <w:lang w:val="en-US"/>
-        </w:rPr>
-        <w:t xml:space="preserve">(wine['data'])  </w:t>
-      </w:r>
-    </w:p>
-    <w:p>
-      <w:pPr>
-        <w:pStyle w:val="NoSpacing"/>
-        <w:rPr>
-          <w:rFonts w:ascii="Times New Roman" w:hAnsi="Times New Roman" w:cs="Times New Roman"/>
-          <w:sz w:val="24"/>
-          <w:szCs w:val="24"/>
-          <w:lang w:val="en-US"/>
-        </w:rPr>
-      </w:pPr>
-      <w:r>
-        <w:rPr>
-          <w:rFonts w:ascii="Times New Roman" w:hAnsi="Times New Roman" w:cs="Times New Roman"/>
-          <w:sz w:val="24"/>
-          <w:szCs w:val="24"/>
-          <w:lang w:val="en-US"/>
-        </w:rPr>
-        <w:t>print(</w:t>
-      </w:r>
-      <w:proofErr w:type="spellStart"/>
-      <w:proofErr w:type="gramStart"/>
-      <w:r>
-        <w:rPr>
-          <w:rFonts w:ascii="Times New Roman" w:hAnsi="Times New Roman" w:cs="Times New Roman"/>
-          <w:sz w:val="24"/>
-          <w:szCs w:val="24"/>
-          <w:lang w:val="en-US"/>
-        </w:rPr>
-        <w:t>X.head</w:t>
-      </w:r>
-      <w:proofErr w:type="spellEnd"/>
-      <w:proofErr w:type="gramEnd"/>
-      <w:r>
-        <w:rPr>
-          <w:rFonts w:ascii="Times New Roman" w:hAnsi="Times New Roman" w:cs="Times New Roman"/>
-          <w:sz w:val="24"/>
-          <w:szCs w:val="24"/>
-          <w:lang w:val="en-US"/>
-        </w:rPr>
-        <w:t xml:space="preserve">())  </w:t>
-      </w:r>
-    </w:p>
-    <w:p>
-      <w:pPr>
-        <w:pStyle w:val="NoSpacing"/>
-        <w:rPr>
-          <w:rFonts w:ascii="Times New Roman" w:hAnsi="Times New Roman" w:cs="Times New Roman"/>
-          <w:sz w:val="24"/>
-          <w:szCs w:val="24"/>
-          <w:lang w:val="en-US"/>
-        </w:rPr>
-      </w:pPr>
-      <w:r>
-        <w:rPr>
-          <w:rFonts w:ascii="Times New Roman" w:hAnsi="Times New Roman" w:cs="Times New Roman"/>
-          <w:sz w:val="24"/>
-          <w:szCs w:val="24"/>
-          <w:lang w:val="en-US"/>
-        </w:rPr>
-        <w:t>print(</w:t>
-      </w:r>
-      <w:proofErr w:type="spellStart"/>
-      <w:r>
-        <w:rPr>
-          <w:rFonts w:ascii="Times New Roman" w:hAnsi="Times New Roman" w:cs="Times New Roman"/>
-          <w:sz w:val="24"/>
-          <w:szCs w:val="24"/>
-          <w:lang w:val="en-US"/>
-        </w:rPr>
-        <w:t>wine.</w:t>
-      </w:r>
-      <w:proofErr w:type="gramStart"/>
-      <w:r>
-        <w:rPr>
-          <w:rFonts w:ascii="Times New Roman" w:hAnsi="Times New Roman" w:cs="Times New Roman"/>
-          <w:sz w:val="24"/>
-          <w:szCs w:val="24"/>
-          <w:lang w:val="en-US"/>
-        </w:rPr>
-        <w:t>data.shape</w:t>
-      </w:r>
-      <w:proofErr w:type="spellEnd"/>
-      <w:proofErr w:type="gramEnd"/>
-      <w:r>
-        <w:rPr>
-          <w:rFonts w:ascii="Times New Roman" w:hAnsi="Times New Roman" w:cs="Times New Roman"/>
-          <w:sz w:val="24"/>
-          <w:szCs w:val="24"/>
-          <w:lang w:val="en-US"/>
-        </w:rPr>
-        <w:t xml:space="preserve">) </w:t>
-      </w:r>
-    </w:p>
-    <w:p>
-      <w:pPr>
-        <w:pStyle w:val="NoSpacing"/>
-        <w:rPr>
-          <w:rFonts w:ascii="Times New Roman" w:hAnsi="Times New Roman" w:cs="Times New Roman"/>
-          <w:sz w:val="24"/>
-          <w:szCs w:val="24"/>
-          <w:lang w:val="en-US"/>
-        </w:rPr>
-      </w:pPr>
-      <w:r>
-        <w:rPr>
-          <w:rFonts w:ascii="Times New Roman" w:hAnsi="Times New Roman" w:cs="Times New Roman"/>
-          <w:sz w:val="24"/>
-          <w:szCs w:val="24"/>
-          <w:lang w:val="en-US"/>
-        </w:rPr>
-        <w:t>y=print(</w:t>
-      </w:r>
-      <w:proofErr w:type="spellStart"/>
-      <w:proofErr w:type="gramStart"/>
-      <w:r>
-        <w:rPr>
-          <w:rFonts w:ascii="Times New Roman" w:hAnsi="Times New Roman" w:cs="Times New Roman"/>
-          <w:sz w:val="24"/>
-          <w:szCs w:val="24"/>
-          <w:lang w:val="en-US"/>
-        </w:rPr>
-        <w:t>wine.target</w:t>
-      </w:r>
-      <w:proofErr w:type="spellEnd"/>
-      <w:proofErr w:type="gramEnd"/>
-      <w:r>
-        <w:rPr>
-          <w:rFonts w:ascii="Times New Roman" w:hAnsi="Times New Roman" w:cs="Times New Roman"/>
-          <w:sz w:val="24"/>
-          <w:szCs w:val="24"/>
-          <w:lang w:val="en-US"/>
-        </w:rPr>
-        <w:t xml:space="preserve">)  </w:t>
-      </w:r>
-    </w:p>
-    <w:p>
-      <w:pPr>
-        <w:pStyle w:val="NoSpacing"/>
-        <w:rPr>
-          <w:rFonts w:ascii="Times New Roman" w:hAnsi="Times New Roman" w:cs="Times New Roman"/>
-          <w:sz w:val="24"/>
-          <w:szCs w:val="24"/>
-          <w:lang w:val="en-US"/>
-        </w:rPr>
-      </w:pPr>
-      <w:r>
-        <w:rPr>
-          <w:rFonts w:ascii="Times New Roman" w:hAnsi="Times New Roman" w:cs="Times New Roman"/>
-          <w:sz w:val="24"/>
-          <w:szCs w:val="24"/>
-          <w:lang w:val="en-US"/>
-        </w:rPr>
-        <w:t xml:space="preserve">from </w:t>
-      </w:r>
-      <w:proofErr w:type="spellStart"/>
-      <w:proofErr w:type="gramStart"/>
-      <w:r>
-        <w:rPr>
-          <w:rFonts w:ascii="Times New Roman" w:hAnsi="Times New Roman" w:cs="Times New Roman"/>
-          <w:sz w:val="24"/>
-          <w:szCs w:val="24"/>
-          <w:lang w:val="en-US"/>
-        </w:rPr>
-        <w:t>sklearn.model</w:t>
-      </w:r>
-      <w:proofErr w:type="gramEnd"/>
-      <w:r>
-        <w:rPr>
-          <w:rFonts w:ascii="Times New Roman" w:hAnsi="Times New Roman" w:cs="Times New Roman"/>
-          <w:sz w:val="24"/>
-          <w:szCs w:val="24"/>
-          <w:lang w:val="en-US"/>
-        </w:rPr>
-        <w:t>_selection</w:t>
-      </w:r>
-      <w:proofErr w:type="spellEnd"/>
-      <w:r>
-        <w:rPr>
-          <w:rFonts w:ascii="Times New Roman" w:hAnsi="Times New Roman" w:cs="Times New Roman"/>
-          <w:sz w:val="24"/>
-          <w:szCs w:val="24"/>
-          <w:lang w:val="en-US"/>
-        </w:rPr>
-        <w:t xml:space="preserve"> import </w:t>
-      </w:r>
-      <w:proofErr w:type="spellStart"/>
-      <w:r>
-        <w:rPr>
-          <w:rFonts w:ascii="Times New Roman" w:hAnsi="Times New Roman" w:cs="Times New Roman"/>
-          <w:sz w:val="24"/>
-          <w:szCs w:val="24"/>
-          <w:lang w:val="en-US"/>
-        </w:rPr>
-        <w:t>train_test_split</w:t>
-      </w:r>
-      <w:proofErr w:type="spellEnd"/>
-      <w:r>
-        <w:rPr>
-          <w:rFonts w:ascii="Times New Roman" w:hAnsi="Times New Roman" w:cs="Times New Roman"/>
-          <w:sz w:val="24"/>
-          <w:szCs w:val="24"/>
-          <w:lang w:val="en-US"/>
-        </w:rPr>
-        <w:t xml:space="preserve">  </w:t>
-      </w:r>
-    </w:p>
-    <w:p>
-      <w:pPr>
-        <w:pStyle w:val="NoSpacing"/>
-        <w:rPr>
-          <w:rFonts w:ascii="Times New Roman" w:hAnsi="Times New Roman" w:cs="Times New Roman"/>
-          <w:sz w:val="24"/>
-          <w:szCs w:val="24"/>
-          <w:lang w:val="en-US"/>
-        </w:rPr>
-      </w:pPr>
-      <w:proofErr w:type="spellStart"/>
-      <w:r>
-        <w:rPr>
-          <w:rFonts w:ascii="Times New Roman" w:hAnsi="Times New Roman" w:cs="Times New Roman"/>
-          <w:sz w:val="24"/>
-          <w:szCs w:val="24"/>
-          <w:lang w:val="en-US"/>
-        </w:rPr>
-        <w:t>X_train</w:t>
-      </w:r>
-      <w:proofErr w:type="spellEnd"/>
-      <w:r>
-        <w:rPr>
-          <w:rFonts w:ascii="Times New Roman" w:hAnsi="Times New Roman" w:cs="Times New Roman"/>
-          <w:sz w:val="24"/>
-          <w:szCs w:val="24"/>
-          <w:lang w:val="en-US"/>
-        </w:rPr>
-        <w:t xml:space="preserve">, </w:t>
-      </w:r>
-      <w:proofErr w:type="spellStart"/>
-      <w:r>
-        <w:rPr>
-          <w:rFonts w:ascii="Times New Roman" w:hAnsi="Times New Roman" w:cs="Times New Roman"/>
-          <w:sz w:val="24"/>
-          <w:szCs w:val="24"/>
-          <w:lang w:val="en-US"/>
-        </w:rPr>
-        <w:t>X_test</w:t>
-      </w:r>
-      <w:proofErr w:type="spellEnd"/>
-      <w:r>
-        <w:rPr>
-          <w:rFonts w:ascii="Times New Roman" w:hAnsi="Times New Roman" w:cs="Times New Roman"/>
-          <w:sz w:val="24"/>
-          <w:szCs w:val="24"/>
-          <w:lang w:val="en-US"/>
-        </w:rPr>
-        <w:t xml:space="preserve">, </w:t>
-      </w:r>
-      <w:proofErr w:type="spellStart"/>
-      <w:r>
-        <w:rPr>
-          <w:rFonts w:ascii="Times New Roman" w:hAnsi="Times New Roman" w:cs="Times New Roman"/>
-          <w:sz w:val="24"/>
-          <w:szCs w:val="24"/>
-          <w:lang w:val="en-US"/>
-        </w:rPr>
-        <w:t>y_train</w:t>
-      </w:r>
-      <w:proofErr w:type="spellEnd"/>
-      <w:r>
-        <w:rPr>
-          <w:rFonts w:ascii="Times New Roman" w:hAnsi="Times New Roman" w:cs="Times New Roman"/>
-          <w:sz w:val="24"/>
-          <w:szCs w:val="24"/>
-          <w:lang w:val="en-US"/>
-        </w:rPr>
-        <w:t xml:space="preserve">, </w:t>
-      </w:r>
-      <w:proofErr w:type="spellStart"/>
-      <w:r>
-        <w:rPr>
-          <w:rFonts w:ascii="Times New Roman" w:hAnsi="Times New Roman" w:cs="Times New Roman"/>
-          <w:sz w:val="24"/>
-          <w:szCs w:val="24"/>
-          <w:lang w:val="en-US"/>
-        </w:rPr>
-        <w:t>y_test</w:t>
-      </w:r>
-      <w:proofErr w:type="spellEnd"/>
-      <w:r>
-        <w:rPr>
-          <w:rFonts w:ascii="Times New Roman" w:hAnsi="Times New Roman" w:cs="Times New Roman"/>
-          <w:sz w:val="24"/>
-          <w:szCs w:val="24"/>
-          <w:lang w:val="en-US"/>
-        </w:rPr>
-        <w:t xml:space="preserve"> = </w:t>
-      </w:r>
-      <w:proofErr w:type="spellStart"/>
-      <w:r>
-        <w:rPr>
-          <w:rFonts w:ascii="Times New Roman" w:hAnsi="Times New Roman" w:cs="Times New Roman"/>
-          <w:sz w:val="24"/>
-          <w:szCs w:val="24"/>
-          <w:lang w:val="en-US"/>
-        </w:rPr>
-        <w:t>train_test_</w:t>
-      </w:r>
-      <w:proofErr w:type="gramStart"/>
-      <w:r>
-        <w:rPr>
-          <w:rFonts w:ascii="Times New Roman" w:hAnsi="Times New Roman" w:cs="Times New Roman"/>
-          <w:sz w:val="24"/>
-          <w:szCs w:val="24"/>
-          <w:lang w:val="en-US"/>
-        </w:rPr>
-        <w:t>split</w:t>
-      </w:r>
-      <w:proofErr w:type="spellEnd"/>
-      <w:r>
-        <w:rPr>
-          <w:rFonts w:ascii="Times New Roman" w:hAnsi="Times New Roman" w:cs="Times New Roman"/>
-          <w:sz w:val="24"/>
-          <w:szCs w:val="24"/>
-          <w:lang w:val="en-US"/>
-        </w:rPr>
-        <w:t>(</w:t>
-      </w:r>
-      <w:proofErr w:type="spellStart"/>
-      <w:proofErr w:type="gramEnd"/>
-      <w:r>
-        <w:rPr>
-          <w:rFonts w:ascii="Times New Roman" w:hAnsi="Times New Roman" w:cs="Times New Roman"/>
-          <w:sz w:val="24"/>
-          <w:szCs w:val="24"/>
-          <w:lang w:val="en-US"/>
-        </w:rPr>
-        <w:t>wine.data</w:t>
-      </w:r>
-      <w:proofErr w:type="spellEnd"/>
-      <w:r>
-        <w:rPr>
-          <w:rFonts w:ascii="Times New Roman" w:hAnsi="Times New Roman" w:cs="Times New Roman"/>
-          <w:sz w:val="24"/>
-          <w:szCs w:val="24"/>
-          <w:lang w:val="en-US"/>
-        </w:rPr>
-        <w:t xml:space="preserve">, </w:t>
-      </w:r>
-      <w:proofErr w:type="spellStart"/>
-      <w:r>
-        <w:rPr>
-          <w:rFonts w:ascii="Times New Roman" w:hAnsi="Times New Roman" w:cs="Times New Roman"/>
-          <w:sz w:val="24"/>
-          <w:szCs w:val="24"/>
-          <w:lang w:val="en-US"/>
-        </w:rPr>
-        <w:t>wine.target</w:t>
-      </w:r>
-      <w:proofErr w:type="spellEnd"/>
-      <w:r>
-        <w:rPr>
-          <w:rFonts w:ascii="Times New Roman" w:hAnsi="Times New Roman" w:cs="Times New Roman"/>
-          <w:sz w:val="24"/>
-          <w:szCs w:val="24"/>
-          <w:lang w:val="en-US"/>
-        </w:rPr>
-        <w:t xml:space="preserve">, </w:t>
-      </w:r>
-      <w:proofErr w:type="spellStart"/>
-      <w:r>
-        <w:rPr>
-          <w:rFonts w:ascii="Times New Roman" w:hAnsi="Times New Roman" w:cs="Times New Roman"/>
-          <w:sz w:val="24"/>
-          <w:szCs w:val="24"/>
-          <w:lang w:val="en-US"/>
-        </w:rPr>
-        <w:t>test_size</w:t>
-      </w:r>
-      <w:proofErr w:type="spellEnd"/>
-      <w:r>
-        <w:rPr>
-          <w:rFonts w:ascii="Times New Roman" w:hAnsi="Times New Roman" w:cs="Times New Roman"/>
-          <w:sz w:val="24"/>
-          <w:szCs w:val="24"/>
-          <w:lang w:val="en-US"/>
-        </w:rPr>
-        <w:t xml:space="preserve">=0.30,random_state=10) </w:t>
-      </w:r>
-    </w:p>
-    <w:p>
-      <w:pPr>
-        <w:pStyle w:val="NoSpacing"/>
-        <w:rPr>
-          <w:rFonts w:ascii="Times New Roman" w:hAnsi="Times New Roman" w:cs="Times New Roman"/>
-          <w:sz w:val="24"/>
-          <w:szCs w:val="24"/>
-          <w:lang w:val="en-US"/>
-        </w:rPr>
-      </w:pPr>
-      <w:r>
-        <w:rPr>
-          <w:rFonts w:ascii="Times New Roman" w:hAnsi="Times New Roman" w:cs="Times New Roman"/>
-          <w:sz w:val="24"/>
-          <w:szCs w:val="24"/>
-          <w:lang w:val="en-US"/>
-        </w:rPr>
-        <w:t>#</w:t>
-      </w:r>
-      <w:proofErr w:type="gramStart"/>
-      <w:r>
-        <w:rPr>
-          <w:rFonts w:ascii="Times New Roman" w:hAnsi="Times New Roman" w:cs="Times New Roman"/>
-          <w:sz w:val="24"/>
-          <w:szCs w:val="24"/>
-          <w:lang w:val="en-US"/>
-        </w:rPr>
-        <w:t>import</w:t>
-      </w:r>
-      <w:proofErr w:type="gramEnd"/>
-      <w:r>
-        <w:rPr>
-          <w:rFonts w:ascii="Times New Roman" w:hAnsi="Times New Roman" w:cs="Times New Roman"/>
-          <w:sz w:val="24"/>
-          <w:szCs w:val="24"/>
-          <w:lang w:val="en-US"/>
-        </w:rPr>
-        <w:t xml:space="preserve"> gaussian naive bayes model.  </w:t>
-      </w:r>
-    </w:p>
-    <w:p>
-      <w:pPr>
-        <w:pStyle w:val="NoSpacing"/>
-        <w:rPr>
-          <w:rFonts w:ascii="Times New Roman" w:hAnsi="Times New Roman" w:cs="Times New Roman"/>
-          <w:sz w:val="24"/>
-          <w:szCs w:val="24"/>
-          <w:lang w:val="en-US"/>
-        </w:rPr>
-      </w:pPr>
-      <w:r>
-        <w:rPr>
-          <w:rFonts w:ascii="Times New Roman" w:hAnsi="Times New Roman" w:cs="Times New Roman"/>
-          <w:sz w:val="24"/>
-          <w:szCs w:val="24"/>
-          <w:lang w:val="en-US"/>
-        </w:rPr>
-        <w:t xml:space="preserve">from </w:t>
-      </w:r>
-      <w:proofErr w:type="spellStart"/>
-      <w:proofErr w:type="gramStart"/>
-      <w:r>
-        <w:rPr>
-          <w:rFonts w:ascii="Times New Roman" w:hAnsi="Times New Roman" w:cs="Times New Roman"/>
-          <w:sz w:val="24"/>
-          <w:szCs w:val="24"/>
-          <w:lang w:val="en-US"/>
-        </w:rPr>
-        <w:t>sklearn.naive</w:t>
-      </w:r>
-      <w:proofErr w:type="gramEnd"/>
-      <w:r>
-        <w:rPr>
-          <w:rFonts w:ascii="Times New Roman" w:hAnsi="Times New Roman" w:cs="Times New Roman"/>
-          <w:sz w:val="24"/>
-          <w:szCs w:val="24"/>
-          <w:lang w:val="en-US"/>
-        </w:rPr>
-        <w:t>_bayes</w:t>
-      </w:r>
-      <w:proofErr w:type="spellEnd"/>
-      <w:r>
-        <w:rPr>
-          <w:rFonts w:ascii="Times New Roman" w:hAnsi="Times New Roman" w:cs="Times New Roman"/>
-          <w:sz w:val="24"/>
-          <w:szCs w:val="24"/>
-          <w:lang w:val="en-US"/>
-        </w:rPr>
-        <w:t xml:space="preserve"> import </w:t>
-      </w:r>
-      <w:proofErr w:type="spellStart"/>
-      <w:r>
-        <w:rPr>
-          <w:rFonts w:ascii="Times New Roman" w:hAnsi="Times New Roman" w:cs="Times New Roman"/>
-          <w:sz w:val="24"/>
-          <w:szCs w:val="24"/>
-          <w:lang w:val="en-US"/>
-        </w:rPr>
-        <w:t>GaussianNB</w:t>
-      </w:r>
-      <w:proofErr w:type="spellEnd"/>
-      <w:r>
-        <w:rPr>
-          <w:rFonts w:ascii="Times New Roman" w:hAnsi="Times New Roman" w:cs="Times New Roman"/>
-          <w:sz w:val="24"/>
-          <w:szCs w:val="24"/>
-          <w:lang w:val="en-US"/>
-        </w:rPr>
-        <w:t xml:space="preserve">  </w:t>
-      </w:r>
-    </w:p>
-    <w:p>
-      <w:pPr>
-        <w:pStyle w:val="NoSpacing"/>
-        <w:rPr>
-          <w:rFonts w:ascii="Times New Roman" w:hAnsi="Times New Roman" w:cs="Times New Roman"/>
-          <w:sz w:val="24"/>
-          <w:szCs w:val="24"/>
-          <w:lang w:val="en-US"/>
-        </w:rPr>
-      </w:pPr>
-      <w:r>
-        <w:rPr>
-          <w:rFonts w:ascii="Times New Roman" w:hAnsi="Times New Roman" w:cs="Times New Roman"/>
-          <w:sz w:val="24"/>
-          <w:szCs w:val="24"/>
-          <w:lang w:val="en-US"/>
-        </w:rPr>
-        <w:t xml:space="preserve"> </w:t>
-      </w:r>
-    </w:p>
-    <w:p>
-      <w:pPr>
-        <w:pStyle w:val="NoSpacing"/>
-        <w:rPr>
-          <w:rFonts w:ascii="Times New Roman" w:hAnsi="Times New Roman" w:cs="Times New Roman"/>
-          <w:sz w:val="24"/>
-          <w:szCs w:val="24"/>
-          <w:lang w:val="en-US"/>
-        </w:rPr>
-      </w:pPr>
-      <w:proofErr w:type="spellStart"/>
-      <w:r>
-        <w:rPr>
-          <w:rFonts w:ascii="Times New Roman" w:hAnsi="Times New Roman" w:cs="Times New Roman"/>
-          <w:sz w:val="24"/>
-          <w:szCs w:val="24"/>
-          <w:lang w:val="en-US"/>
-        </w:rPr>
-        <w:t>gnb</w:t>
-      </w:r>
-      <w:proofErr w:type="spellEnd"/>
-      <w:r>
-        <w:rPr>
-          <w:rFonts w:ascii="Times New Roman" w:hAnsi="Times New Roman" w:cs="Times New Roman"/>
-          <w:sz w:val="24"/>
-          <w:szCs w:val="24"/>
-          <w:lang w:val="en-US"/>
-        </w:rPr>
-        <w:t xml:space="preserve"> = </w:t>
-      </w:r>
-      <w:proofErr w:type="spellStart"/>
-      <w:proofErr w:type="gramStart"/>
-      <w:r>
-        <w:rPr>
-          <w:rFonts w:ascii="Times New Roman" w:hAnsi="Times New Roman" w:cs="Times New Roman"/>
-          <w:sz w:val="24"/>
-          <w:szCs w:val="24"/>
-          <w:lang w:val="en-US"/>
-        </w:rPr>
-        <w:t>GaussianNB</w:t>
-      </w:r>
-      <w:proofErr w:type="spellEnd"/>
-      <w:r>
-        <w:rPr>
-          <w:rFonts w:ascii="Times New Roman" w:hAnsi="Times New Roman" w:cs="Times New Roman"/>
-          <w:sz w:val="24"/>
-          <w:szCs w:val="24"/>
-          <w:lang w:val="en-US"/>
-        </w:rPr>
-        <w:t>(</w:t>
-      </w:r>
-      <w:proofErr w:type="gramEnd"/>
-      <w:r>
-        <w:rPr>
-          <w:rFonts w:ascii="Times New Roman" w:hAnsi="Times New Roman" w:cs="Times New Roman"/>
-          <w:sz w:val="24"/>
-          <w:szCs w:val="24"/>
-          <w:lang w:val="en-US"/>
-        </w:rPr>
-        <w:t xml:space="preserve">)  </w:t>
-      </w:r>
-    </w:p>
-    <w:p>
-      <w:pPr>
-        <w:pStyle w:val="NoSpacing"/>
-        <w:rPr>
-          <w:rFonts w:ascii="Times New Roman" w:hAnsi="Times New Roman" w:cs="Times New Roman"/>
-          <w:sz w:val="24"/>
-          <w:szCs w:val="24"/>
-          <w:lang w:val="en-US"/>
-        </w:rPr>
-      </w:pPr>
-      <w:proofErr w:type="spellStart"/>
-      <w:r>
-        <w:rPr>
-          <w:rFonts w:ascii="Times New Roman" w:hAnsi="Times New Roman" w:cs="Times New Roman"/>
-          <w:sz w:val="24"/>
-          <w:szCs w:val="24"/>
-          <w:lang w:val="en-US"/>
-        </w:rPr>
-        <w:t>gnb.fit</w:t>
-      </w:r>
-      <w:proofErr w:type="spellEnd"/>
-      <w:r>
-        <w:rPr>
-          <w:rFonts w:ascii="Times New Roman" w:hAnsi="Times New Roman" w:cs="Times New Roman"/>
-          <w:sz w:val="24"/>
-          <w:szCs w:val="24"/>
-          <w:lang w:val="en-US"/>
-        </w:rPr>
-        <w:t>(</w:t>
-      </w:r>
-      <w:proofErr w:type="spellStart"/>
-      <w:r>
-        <w:rPr>
-          <w:rFonts w:ascii="Times New Roman" w:hAnsi="Times New Roman" w:cs="Times New Roman"/>
-          <w:sz w:val="24"/>
-          <w:szCs w:val="24"/>
-          <w:lang w:val="en-US"/>
-        </w:rPr>
-        <w:t>X_</w:t>
-      </w:r>
-      <w:proofErr w:type="gramStart"/>
-      <w:r>
-        <w:rPr>
-          <w:rFonts w:ascii="Times New Roman" w:hAnsi="Times New Roman" w:cs="Times New Roman"/>
-          <w:sz w:val="24"/>
-          <w:szCs w:val="24"/>
-          <w:lang w:val="en-US"/>
-        </w:rPr>
-        <w:t>train,y</w:t>
-      </w:r>
-      <w:proofErr w:type="gramEnd"/>
-      <w:r>
-        <w:rPr>
-          <w:rFonts w:ascii="Times New Roman" w:hAnsi="Times New Roman" w:cs="Times New Roman"/>
-          <w:sz w:val="24"/>
-          <w:szCs w:val="24"/>
-          <w:lang w:val="en-US"/>
-        </w:rPr>
-        <w:t>_train</w:t>
-      </w:r>
-      <w:proofErr w:type="spellEnd"/>
-      <w:r>
-        <w:rPr>
-          <w:rFonts w:ascii="Times New Roman" w:hAnsi="Times New Roman" w:cs="Times New Roman"/>
-          <w:sz w:val="24"/>
-          <w:szCs w:val="24"/>
-          <w:lang w:val="en-US"/>
-        </w:rPr>
-        <w:t xml:space="preserve">) </w:t>
-      </w:r>
-    </w:p>
-    <w:p>
-      <w:pPr>
-        <w:pStyle w:val="NoSpacing"/>
-        <w:rPr>
-          <w:rFonts w:ascii="Times New Roman" w:hAnsi="Times New Roman" w:cs="Times New Roman"/>
-          <w:sz w:val="24"/>
-          <w:szCs w:val="24"/>
-          <w:lang w:val="en-US"/>
-        </w:rPr>
-      </w:pPr>
-      <w:r>
-        <w:rPr>
-          <w:rFonts w:ascii="Times New Roman" w:hAnsi="Times New Roman" w:cs="Times New Roman"/>
-          <w:sz w:val="24"/>
-          <w:szCs w:val="24"/>
-          <w:lang w:val="en-US"/>
-        </w:rPr>
-        <w:t xml:space="preserve"> </w:t>
-      </w:r>
-    </w:p>
-    <w:p>
-      <w:pPr>
-        <w:pStyle w:val="NoSpacing"/>
-        <w:rPr>
-          <w:rFonts w:ascii="Times New Roman" w:hAnsi="Times New Roman" w:cs="Times New Roman"/>
-          <w:sz w:val="24"/>
-          <w:szCs w:val="24"/>
-          <w:lang w:val="en-US"/>
-        </w:rPr>
-      </w:pPr>
-      <w:r>
-        <w:rPr>
-          <w:rFonts w:ascii="Times New Roman" w:hAnsi="Times New Roman" w:cs="Times New Roman"/>
-          <w:sz w:val="24"/>
-          <w:szCs w:val="24"/>
-          <w:lang w:val="en-US"/>
-        </w:rPr>
-        <w:t>#</w:t>
-      </w:r>
-      <w:proofErr w:type="gramStart"/>
-      <w:r>
-        <w:rPr>
-          <w:rFonts w:ascii="Times New Roman" w:hAnsi="Times New Roman" w:cs="Times New Roman"/>
-          <w:sz w:val="24"/>
-          <w:szCs w:val="24"/>
-          <w:lang w:val="en-US"/>
-        </w:rPr>
-        <w:t>predict</w:t>
-      </w:r>
-      <w:proofErr w:type="gramEnd"/>
-      <w:r>
-        <w:rPr>
-          <w:rFonts w:ascii="Times New Roman" w:hAnsi="Times New Roman" w:cs="Times New Roman"/>
-          <w:sz w:val="24"/>
-          <w:szCs w:val="24"/>
-          <w:lang w:val="en-US"/>
-        </w:rPr>
-        <w:t xml:space="preserve"> the response for test dataset  </w:t>
-      </w:r>
-    </w:p>
-    <w:p>
-      <w:pPr>
-        <w:pStyle w:val="NoSpacing"/>
-        <w:rPr>
-          <w:rFonts w:ascii="Times New Roman" w:hAnsi="Times New Roman" w:cs="Times New Roman"/>
-          <w:sz w:val="24"/>
-          <w:szCs w:val="24"/>
-          <w:lang w:val="en-US"/>
-        </w:rPr>
-      </w:pPr>
-      <w:proofErr w:type="spellStart"/>
-      <w:r>
-        <w:rPr>
-          <w:rFonts w:ascii="Times New Roman" w:hAnsi="Times New Roman" w:cs="Times New Roman"/>
-          <w:sz w:val="24"/>
-          <w:szCs w:val="24"/>
-          <w:lang w:val="en-US"/>
-        </w:rPr>
-        <w:t>y_pred</w:t>
-      </w:r>
-      <w:proofErr w:type="spellEnd"/>
-      <w:r>
-        <w:rPr>
-          <w:rFonts w:ascii="Times New Roman" w:hAnsi="Times New Roman" w:cs="Times New Roman"/>
-          <w:sz w:val="24"/>
-          <w:szCs w:val="24"/>
-          <w:lang w:val="en-US"/>
-        </w:rPr>
-        <w:t xml:space="preserve"> = </w:t>
-      </w:r>
-      <w:proofErr w:type="spellStart"/>
-      <w:proofErr w:type="gramStart"/>
-      <w:r>
-        <w:rPr>
-          <w:rFonts w:ascii="Times New Roman" w:hAnsi="Times New Roman" w:cs="Times New Roman"/>
-          <w:sz w:val="24"/>
-          <w:szCs w:val="24"/>
-          <w:lang w:val="en-US"/>
-        </w:rPr>
-        <w:t>gnb.predict</w:t>
-      </w:r>
-      <w:proofErr w:type="spellEnd"/>
-      <w:proofErr w:type="gramEnd"/>
-      <w:r>
-        <w:rPr>
-          <w:rFonts w:ascii="Times New Roman" w:hAnsi="Times New Roman" w:cs="Times New Roman"/>
-          <w:sz w:val="24"/>
-          <w:szCs w:val="24"/>
-          <w:lang w:val="en-US"/>
-        </w:rPr>
-        <w:t>(</w:t>
-      </w:r>
-      <w:proofErr w:type="spellStart"/>
-      <w:r>
-        <w:rPr>
-          <w:rFonts w:ascii="Times New Roman" w:hAnsi="Times New Roman" w:cs="Times New Roman"/>
-          <w:sz w:val="24"/>
-          <w:szCs w:val="24"/>
-          <w:lang w:val="en-US"/>
-        </w:rPr>
-        <w:t>X_test</w:t>
-      </w:r>
-      <w:proofErr w:type="spellEnd"/>
-      <w:r>
-        <w:rPr>
-          <w:rFonts w:ascii="Times New Roman" w:hAnsi="Times New Roman" w:cs="Times New Roman"/>
-          <w:sz w:val="24"/>
-          <w:szCs w:val="24"/>
-          <w:lang w:val="en-US"/>
-        </w:rPr>
-        <w:t xml:space="preserve">)  </w:t>
-      </w:r>
-    </w:p>
-    <w:p>
-      <w:pPr>
-        <w:pStyle w:val="NoSpacing"/>
-        <w:rPr>
-          <w:rFonts w:ascii="Times New Roman" w:hAnsi="Times New Roman" w:cs="Times New Roman"/>
-          <w:sz w:val="24"/>
-          <w:szCs w:val="24"/>
-          <w:lang w:val="en-US"/>
-        </w:rPr>
-      </w:pPr>
-      <w:r>
-        <w:rPr>
-          <w:rFonts w:ascii="Times New Roman" w:hAnsi="Times New Roman" w:cs="Times New Roman"/>
-          <w:sz w:val="24"/>
-          <w:szCs w:val="24"/>
-          <w:lang w:val="en-US"/>
-        </w:rPr>
-        <w:t>print(</w:t>
-      </w:r>
-      <w:proofErr w:type="spellStart"/>
-      <w:r>
-        <w:rPr>
-          <w:rFonts w:ascii="Times New Roman" w:hAnsi="Times New Roman" w:cs="Times New Roman"/>
-          <w:sz w:val="24"/>
-          <w:szCs w:val="24"/>
-          <w:lang w:val="en-US"/>
-        </w:rPr>
-        <w:t>y_pred</w:t>
-      </w:r>
-      <w:proofErr w:type="spellEnd"/>
-      <w:r>
-        <w:rPr>
-          <w:rFonts w:ascii="Times New Roman" w:hAnsi="Times New Roman" w:cs="Times New Roman"/>
-          <w:sz w:val="24"/>
-          <w:szCs w:val="24"/>
-          <w:lang w:val="en-US"/>
-        </w:rPr>
-        <w:t xml:space="preserve">)  </w:t>
-      </w:r>
-    </w:p>
-    <w:p>
-      <w:pPr>
-        <w:pStyle w:val="NoSpacing"/>
-        <w:rPr>
-          <w:rFonts w:ascii="Times New Roman" w:hAnsi="Times New Roman" w:cs="Times New Roman"/>
-          <w:sz w:val="24"/>
-          <w:szCs w:val="24"/>
-          <w:lang w:val="en-US"/>
-        </w:rPr>
-      </w:pPr>
-      <w:r>
-        <w:rPr>
-          <w:rFonts w:ascii="Times New Roman" w:hAnsi="Times New Roman" w:cs="Times New Roman"/>
-          <w:sz w:val="24"/>
-          <w:szCs w:val="24"/>
-          <w:lang w:val="en-US"/>
-        </w:rPr>
-        <w:t xml:space="preserve"> </w:t>
-      </w:r>
-    </w:p>
-    <w:p>
-      <w:pPr>
-        <w:pStyle w:val="NoSpacing"/>
-        <w:rPr>
-          <w:rFonts w:ascii="Times New Roman" w:hAnsi="Times New Roman" w:cs="Times New Roman"/>
-          <w:sz w:val="24"/>
-          <w:szCs w:val="24"/>
-          <w:lang w:val="en-US"/>
-        </w:rPr>
-      </w:pPr>
-      <w:r>
-        <w:rPr>
-          <w:rFonts w:ascii="Times New Roman" w:hAnsi="Times New Roman" w:cs="Times New Roman"/>
-          <w:sz w:val="24"/>
-          <w:szCs w:val="24"/>
-          <w:lang w:val="en-US"/>
-        </w:rPr>
-        <w:t xml:space="preserve">from </w:t>
-      </w:r>
-      <w:proofErr w:type="spellStart"/>
-      <w:r>
-        <w:rPr>
-          <w:rFonts w:ascii="Times New Roman" w:hAnsi="Times New Roman" w:cs="Times New Roman"/>
-          <w:sz w:val="24"/>
-          <w:szCs w:val="24"/>
-          <w:lang w:val="en-US"/>
-        </w:rPr>
-        <w:t>sklearn</w:t>
-      </w:r>
-      <w:proofErr w:type="spellEnd"/>
-      <w:r>
-        <w:rPr>
-          <w:rFonts w:ascii="Times New Roman" w:hAnsi="Times New Roman" w:cs="Times New Roman"/>
-          <w:sz w:val="24"/>
-          <w:szCs w:val="24"/>
-          <w:lang w:val="en-US"/>
-        </w:rPr>
-        <w:t xml:space="preserve"> import metrics  </w:t>
-      </w:r>
-    </w:p>
-    <w:p>
-      <w:pPr>
-        <w:pStyle w:val="NoSpacing"/>
-        <w:rPr>
-          <w:rFonts w:ascii="Times New Roman" w:hAnsi="Times New Roman" w:cs="Times New Roman"/>
-          <w:sz w:val="24"/>
-          <w:szCs w:val="24"/>
-          <w:lang w:val="en-US"/>
-        </w:rPr>
-      </w:pPr>
-      <w:proofErr w:type="gramStart"/>
-      <w:r>
-        <w:rPr>
-          <w:rFonts w:ascii="Times New Roman" w:hAnsi="Times New Roman" w:cs="Times New Roman"/>
-          <w:sz w:val="24"/>
-          <w:szCs w:val="24"/>
-          <w:lang w:val="en-US"/>
-        </w:rPr>
-        <w:t>print(</w:t>
-      </w:r>
-      <w:proofErr w:type="gramEnd"/>
-      <w:r>
-        <w:rPr>
-          <w:rFonts w:ascii="Times New Roman" w:hAnsi="Times New Roman" w:cs="Times New Roman"/>
-          <w:sz w:val="24"/>
-          <w:szCs w:val="24"/>
-          <w:lang w:val="en-US"/>
-        </w:rPr>
-        <w:t>"Accuracy:",</w:t>
-      </w:r>
-      <w:proofErr w:type="spellStart"/>
-      <w:r>
-        <w:rPr>
-          <w:rFonts w:ascii="Times New Roman" w:hAnsi="Times New Roman" w:cs="Times New Roman"/>
-          <w:sz w:val="24"/>
-          <w:szCs w:val="24"/>
-          <w:lang w:val="en-US"/>
-        </w:rPr>
-        <w:t>metrics.accuracy_score</w:t>
-      </w:r>
-      <w:proofErr w:type="spellEnd"/>
-      <w:r>
-        <w:rPr>
-          <w:rFonts w:ascii="Times New Roman" w:hAnsi="Times New Roman" w:cs="Times New Roman"/>
-          <w:sz w:val="24"/>
-          <w:szCs w:val="24"/>
-          <w:lang w:val="en-US"/>
-        </w:rPr>
-        <w:t>(</w:t>
-      </w:r>
-      <w:proofErr w:type="spellStart"/>
-      <w:r>
-        <w:rPr>
-          <w:rFonts w:ascii="Times New Roman" w:hAnsi="Times New Roman" w:cs="Times New Roman"/>
-          <w:sz w:val="24"/>
-          <w:szCs w:val="24"/>
-          <w:lang w:val="en-US"/>
-        </w:rPr>
-        <w:t>y_test</w:t>
-      </w:r>
-      <w:proofErr w:type="spellEnd"/>
-      <w:r>
-        <w:rPr>
-          <w:rFonts w:ascii="Times New Roman" w:hAnsi="Times New Roman" w:cs="Times New Roman"/>
-          <w:sz w:val="24"/>
-          <w:szCs w:val="24"/>
-          <w:lang w:val="en-US"/>
-        </w:rPr>
-        <w:t xml:space="preserve">, </w:t>
-      </w:r>
-      <w:proofErr w:type="spellStart"/>
-      <w:r>
-        <w:rPr>
-          <w:rFonts w:ascii="Times New Roman" w:hAnsi="Times New Roman" w:cs="Times New Roman"/>
-          <w:sz w:val="24"/>
-          <w:szCs w:val="24"/>
-          <w:lang w:val="en-US"/>
-        </w:rPr>
-        <w:t>y_pred</w:t>
-      </w:r>
-      <w:proofErr w:type="spellEnd"/>
-      <w:r>
-        <w:rPr>
-          <w:rFonts w:ascii="Times New Roman" w:hAnsi="Times New Roman" w:cs="Times New Roman"/>
-          <w:sz w:val="24"/>
-          <w:szCs w:val="24"/>
-          <w:lang w:val="en-US"/>
-        </w:rPr>
-        <w:t xml:space="preserve">)) </w:t>
-      </w:r>
-    </w:p>
-    <w:p>
-      <w:pPr>
-        <w:pStyle w:val="NoSpacing"/>
-        <w:rPr>
-          <w:rFonts w:ascii="Times New Roman" w:hAnsi="Times New Roman" w:cs="Times New Roman"/>
-          <w:sz w:val="24"/>
-          <w:szCs w:val="24"/>
-          <w:lang w:val="en-US"/>
-        </w:rPr>
-      </w:pPr>
-      <w:r>
-        <w:rPr>
-          <w:rFonts w:ascii="Times New Roman" w:hAnsi="Times New Roman" w:cs="Times New Roman"/>
-          <w:sz w:val="24"/>
-          <w:szCs w:val="24"/>
-          <w:lang w:val="en-US"/>
-        </w:rPr>
-        <w:t xml:space="preserve"> </w:t>
-      </w:r>
-    </w:p>
-    <w:p>
-      <w:pPr>
-        <w:pStyle w:val="NoSpacing"/>
-        <w:rPr>
-          <w:rFonts w:ascii="Times New Roman" w:hAnsi="Times New Roman" w:cs="Times New Roman"/>
-          <w:sz w:val="24"/>
-          <w:szCs w:val="24"/>
-          <w:lang w:val="en-US"/>
-        </w:rPr>
-      </w:pPr>
-      <w:r>
-        <w:rPr>
-          <w:rFonts w:ascii="Times New Roman" w:hAnsi="Times New Roman" w:cs="Times New Roman"/>
-          <w:sz w:val="24"/>
-          <w:szCs w:val="24"/>
-          <w:lang w:val="en-US"/>
-        </w:rPr>
-        <w:t xml:space="preserve">from </w:t>
-      </w:r>
-      <w:proofErr w:type="spellStart"/>
-      <w:proofErr w:type="gramStart"/>
-      <w:r>
-        <w:rPr>
-          <w:rFonts w:ascii="Times New Roman" w:hAnsi="Times New Roman" w:cs="Times New Roman"/>
-          <w:sz w:val="24"/>
-          <w:szCs w:val="24"/>
-          <w:lang w:val="en-US"/>
-        </w:rPr>
-        <w:t>sklearn.metrics</w:t>
-      </w:r>
-      <w:proofErr w:type="spellEnd"/>
-      <w:proofErr w:type="gramEnd"/>
-      <w:r>
-        <w:rPr>
-          <w:rFonts w:ascii="Times New Roman" w:hAnsi="Times New Roman" w:cs="Times New Roman"/>
-          <w:sz w:val="24"/>
-          <w:szCs w:val="24"/>
-          <w:lang w:val="en-US"/>
-        </w:rPr>
-        <w:t xml:space="preserve"> import </w:t>
-      </w:r>
-      <w:proofErr w:type="spellStart"/>
-      <w:r>
-        <w:rPr>
-          <w:rFonts w:ascii="Times New Roman" w:hAnsi="Times New Roman" w:cs="Times New Roman"/>
-          <w:sz w:val="24"/>
-          <w:szCs w:val="24"/>
-          <w:lang w:val="en-US"/>
-        </w:rPr>
-        <w:t>confusion_matrix</w:t>
-      </w:r>
-      <w:proofErr w:type="spellEnd"/>
-      <w:r>
-        <w:rPr>
-          <w:rFonts w:ascii="Times New Roman" w:hAnsi="Times New Roman" w:cs="Times New Roman"/>
-          <w:sz w:val="24"/>
-          <w:szCs w:val="24"/>
-          <w:lang w:val="en-US"/>
-        </w:rPr>
-        <w:t xml:space="preserve">  </w:t>
-      </w:r>
-    </w:p>
-    <w:p>
-      <w:pPr>
-        <w:pStyle w:val="NoSpacing"/>
-        <w:rPr>
-          <w:rFonts w:ascii="Times New Roman" w:hAnsi="Times New Roman" w:cs="Times New Roman"/>
-          <w:sz w:val="24"/>
-          <w:szCs w:val="24"/>
-          <w:lang w:val="en-US"/>
-        </w:rPr>
-      </w:pPr>
-      <w:r>
-        <w:rPr>
-          <w:rFonts w:ascii="Times New Roman" w:hAnsi="Times New Roman" w:cs="Times New Roman"/>
-          <w:sz w:val="24"/>
-          <w:szCs w:val="24"/>
-          <w:lang w:val="en-US"/>
-        </w:rPr>
-        <w:t>cm=</w:t>
-      </w:r>
-      <w:proofErr w:type="spellStart"/>
-      <w:proofErr w:type="gramStart"/>
-      <w:r>
-        <w:rPr>
-          <w:rFonts w:ascii="Times New Roman" w:hAnsi="Times New Roman" w:cs="Times New Roman"/>
-          <w:sz w:val="24"/>
-          <w:szCs w:val="24"/>
-          <w:lang w:val="en-US"/>
-        </w:rPr>
-        <w:t>np.array</w:t>
-      </w:r>
-      <w:proofErr w:type="spellEnd"/>
-      <w:proofErr w:type="gramEnd"/>
-      <w:r>
-        <w:rPr>
-          <w:rFonts w:ascii="Times New Roman" w:hAnsi="Times New Roman" w:cs="Times New Roman"/>
-          <w:sz w:val="24"/>
-          <w:szCs w:val="24"/>
-          <w:lang w:val="en-US"/>
-        </w:rPr>
-        <w:t>(</w:t>
-      </w:r>
-      <w:proofErr w:type="spellStart"/>
-      <w:r>
-        <w:rPr>
-          <w:rFonts w:ascii="Times New Roman" w:hAnsi="Times New Roman" w:cs="Times New Roman"/>
-          <w:sz w:val="24"/>
-          <w:szCs w:val="24"/>
-          <w:lang w:val="en-US"/>
-        </w:rPr>
-        <w:t>confusion_matrix</w:t>
-      </w:r>
-      <w:proofErr w:type="spellEnd"/>
-      <w:r>
-        <w:rPr>
-          <w:rFonts w:ascii="Times New Roman" w:hAnsi="Times New Roman" w:cs="Times New Roman"/>
-          <w:sz w:val="24"/>
-          <w:szCs w:val="24"/>
-          <w:lang w:val="en-US"/>
-        </w:rPr>
-        <w:t>(</w:t>
-      </w:r>
-      <w:proofErr w:type="spellStart"/>
-      <w:r>
-        <w:rPr>
-          <w:rFonts w:ascii="Times New Roman" w:hAnsi="Times New Roman" w:cs="Times New Roman"/>
-          <w:sz w:val="24"/>
-          <w:szCs w:val="24"/>
-          <w:lang w:val="en-US"/>
-        </w:rPr>
-        <w:t>y_test,y_pred</w:t>
-      </w:r>
-      <w:proofErr w:type="spellEnd"/>
-      <w:r>
-        <w:rPr>
-          <w:rFonts w:ascii="Times New Roman" w:hAnsi="Times New Roman" w:cs="Times New Roman"/>
-          <w:sz w:val="24"/>
-          <w:szCs w:val="24"/>
-          <w:lang w:val="en-US"/>
-        </w:rPr>
-        <w:t xml:space="preserve">))  </w:t>
-      </w:r>
-    </w:p>
-    <w:p>
-      <w:pPr>
-        <w:pStyle w:val="NoSpacing"/>
-        <w:rPr>
-          <w:rFonts w:ascii="Times New Roman" w:hAnsi="Times New Roman" w:cs="Times New Roman"/>
-          <w:sz w:val="24"/>
-          <w:szCs w:val="24"/>
-          <w:lang w:val="en-US"/>
-        </w:rPr>
-      </w:pPr>
-      <w:r>
-        <w:rPr>
-          <w:rFonts w:ascii="Times New Roman" w:hAnsi="Times New Roman" w:cs="Times New Roman"/>
-          <w:sz w:val="24"/>
-          <w:szCs w:val="24"/>
-          <w:lang w:val="en-US"/>
-        </w:rPr>
-        <w:t>cm</w:t>
-      </w:r>
-    </w:p>
-    <w:p>
-      <w:pPr>
-        <w:spacing w:after="0" w:line="240" w:lineRule="auto"/>
-        <w:rPr>
-          <w:rFonts w:ascii="Times New Roman" w:eastAsia="Times New Roman" w:hAnsi="Times New Roman" w:cs="Times New Roman"/>
-          <w:sz w:val="24"/>
-          <w:szCs w:val="24"/>
-          <w:lang w:val="en-US"/>
-        </w:rPr>
-      </w:pPr>
-    </w:p>
-    <w:p>
-      <w:pPr>
-        <w:spacing w:after="0" w:line="240" w:lineRule="auto"/>
-        <w:rPr>
-          <w:rFonts w:ascii="Times New Roman" w:eastAsia="Times New Roman" w:hAnsi="Times New Roman" w:cs="Times New Roman"/>
-          <w:sz w:val="24"/>
-          <w:szCs w:val="24"/>
-          <w:lang w:val="en-US"/>
-        </w:rPr>
-      </w:pPr>
+        <w:t>Code with output</w:t>
+      </w:r>
     </w:p>
     <w:p>
       <w:pPr>
@@ -2092,7 +524,1696 @@
           <w:szCs w:val="28"/>
         </w:rPr>
       </w:pPr>
-      <w:r>
+    </w:p>
+    <w:p>
+      <w:pPr>
+        <w:pStyle w:val="NoSpacing"/>
+        <w:rPr>
+          <w:rFonts w:ascii="Times New Roman" w:hAnsi="Times New Roman" w:cs="Times New Roman"/>
+          <w:sz w:val="24"/>
+          <w:szCs w:val="24"/>
+          <w:lang w:val="en-US"/>
+        </w:rPr>
+      </w:pPr>
+      <w:r>
+        <w:rPr>
+          <w:rFonts w:ascii="Times New Roman" w:hAnsi="Times New Roman" w:cs="Times New Roman"/>
+          <w:sz w:val="24"/>
+          <w:szCs w:val="24"/>
+          <w:lang w:val="en-US"/>
+        </w:rPr>
+        <w:t xml:space="preserve">import </w:t>
+      </w:r>
+      <w:proofErr w:type="spellStart"/>
+      <w:r>
+        <w:rPr>
+          <w:rFonts w:ascii="Times New Roman" w:hAnsi="Times New Roman" w:cs="Times New Roman"/>
+          <w:sz w:val="24"/>
+          <w:szCs w:val="24"/>
+          <w:lang w:val="en-US"/>
+        </w:rPr>
+        <w:t>numpy</w:t>
+      </w:r>
+      <w:proofErr w:type="spellEnd"/>
+      <w:r>
+        <w:rPr>
+          <w:rFonts w:ascii="Times New Roman" w:hAnsi="Times New Roman" w:cs="Times New Roman"/>
+          <w:sz w:val="24"/>
+          <w:szCs w:val="24"/>
+          <w:lang w:val="en-US"/>
+        </w:rPr>
+        <w:t xml:space="preserve"> as np </w:t>
+      </w:r>
+    </w:p>
+    <w:p>
+      <w:pPr>
+        <w:pStyle w:val="NoSpacing"/>
+        <w:rPr>
+          <w:rFonts w:ascii="Times New Roman" w:hAnsi="Times New Roman" w:cs="Times New Roman"/>
+          <w:sz w:val="24"/>
+          <w:szCs w:val="24"/>
+          <w:lang w:val="en-US"/>
+        </w:rPr>
+      </w:pPr>
+      <w:r>
+        <w:rPr>
+          <w:rFonts w:ascii="Times New Roman" w:hAnsi="Times New Roman" w:cs="Times New Roman"/>
+          <w:sz w:val="24"/>
+          <w:szCs w:val="24"/>
+          <w:lang w:val="en-US"/>
+        </w:rPr>
+        <w:t xml:space="preserve">import pandas as pd  </w:t>
+      </w:r>
+    </w:p>
+    <w:p>
+      <w:pPr>
+        <w:pStyle w:val="NoSpacing"/>
+        <w:rPr>
+          <w:rFonts w:ascii="Times New Roman" w:hAnsi="Times New Roman" w:cs="Times New Roman"/>
+          <w:sz w:val="24"/>
+          <w:szCs w:val="24"/>
+          <w:lang w:val="en-US"/>
+        </w:rPr>
+      </w:pPr>
+      <w:r>
+        <w:rPr>
+          <w:rFonts w:ascii="Times New Roman" w:hAnsi="Times New Roman" w:cs="Times New Roman"/>
+          <w:sz w:val="24"/>
+          <w:szCs w:val="24"/>
+          <w:lang w:val="en-US"/>
+        </w:rPr>
+        <w:t xml:space="preserve">import </w:t>
+      </w:r>
+      <w:proofErr w:type="spellStart"/>
+      <w:r>
+        <w:rPr>
+          <w:rFonts w:ascii="Times New Roman" w:hAnsi="Times New Roman" w:cs="Times New Roman"/>
+          <w:sz w:val="24"/>
+          <w:szCs w:val="24"/>
+          <w:lang w:val="en-US"/>
+        </w:rPr>
+        <w:t>sklearn</w:t>
+      </w:r>
+      <w:proofErr w:type="spellEnd"/>
+      <w:r>
+        <w:rPr>
+          <w:rFonts w:ascii="Times New Roman" w:hAnsi="Times New Roman" w:cs="Times New Roman"/>
+          <w:sz w:val="24"/>
+          <w:szCs w:val="24"/>
+          <w:lang w:val="en-US"/>
+        </w:rPr>
+        <w:t xml:space="preserve">  </w:t>
+      </w:r>
+    </w:p>
+    <w:p>
+      <w:pPr>
+        <w:pStyle w:val="NoSpacing"/>
+        <w:rPr>
+          <w:rFonts w:ascii="Times New Roman" w:hAnsi="Times New Roman" w:cs="Times New Roman"/>
+          <w:sz w:val="24"/>
+          <w:szCs w:val="24"/>
+          <w:lang w:val="en-US"/>
+        </w:rPr>
+      </w:pPr>
+      <w:r>
+        <w:rPr>
+          <w:rFonts w:ascii="Times New Roman" w:hAnsi="Times New Roman" w:cs="Times New Roman"/>
+          <w:sz w:val="24"/>
+          <w:szCs w:val="24"/>
+          <w:lang w:val="en-US"/>
+        </w:rPr>
+        <w:t xml:space="preserve">#Import dataset  </w:t>
+      </w:r>
+    </w:p>
+    <w:p>
+      <w:pPr>
+        <w:pStyle w:val="NoSpacing"/>
+        <w:rPr>
+          <w:rFonts w:ascii="Times New Roman" w:hAnsi="Times New Roman" w:cs="Times New Roman"/>
+          <w:sz w:val="24"/>
+          <w:szCs w:val="24"/>
+          <w:lang w:val="en-US"/>
+        </w:rPr>
+      </w:pPr>
+      <w:r>
+        <w:rPr>
+          <w:rFonts w:ascii="Times New Roman" w:hAnsi="Times New Roman" w:cs="Times New Roman"/>
+          <w:sz w:val="24"/>
+          <w:szCs w:val="24"/>
+          <w:lang w:val="en-US"/>
+        </w:rPr>
+        <w:t xml:space="preserve">from </w:t>
+      </w:r>
+      <w:proofErr w:type="spellStart"/>
+      <w:r>
+        <w:rPr>
+          <w:rFonts w:ascii="Times New Roman" w:hAnsi="Times New Roman" w:cs="Times New Roman"/>
+          <w:sz w:val="24"/>
+          <w:szCs w:val="24"/>
+          <w:lang w:val="en-US"/>
+        </w:rPr>
+        <w:t>sklearn</w:t>
+      </w:r>
+      <w:proofErr w:type="spellEnd"/>
+      <w:r>
+        <w:rPr>
+          <w:rFonts w:ascii="Times New Roman" w:hAnsi="Times New Roman" w:cs="Times New Roman"/>
+          <w:sz w:val="24"/>
+          <w:szCs w:val="24"/>
+          <w:lang w:val="en-US"/>
+        </w:rPr>
+        <w:t xml:space="preserve"> import datasets  </w:t>
+      </w:r>
+    </w:p>
+    <w:p>
+      <w:pPr>
+        <w:pStyle w:val="NoSpacing"/>
+        <w:rPr>
+          <w:rFonts w:ascii="Times New Roman" w:hAnsi="Times New Roman" w:cs="Times New Roman"/>
+          <w:sz w:val="24"/>
+          <w:szCs w:val="24"/>
+          <w:lang w:val="en-US"/>
+        </w:rPr>
+      </w:pPr>
+      <w:r>
+        <w:rPr>
+          <w:rFonts w:ascii="Times New Roman" w:hAnsi="Times New Roman" w:cs="Times New Roman"/>
+          <w:sz w:val="24"/>
+          <w:szCs w:val="24"/>
+          <w:lang w:val="en-US"/>
+        </w:rPr>
+        <w:t xml:space="preserve">wine = </w:t>
+      </w:r>
+      <w:proofErr w:type="spellStart"/>
+      <w:proofErr w:type="gramStart"/>
+      <w:r>
+        <w:rPr>
+          <w:rFonts w:ascii="Times New Roman" w:hAnsi="Times New Roman" w:cs="Times New Roman"/>
+          <w:sz w:val="24"/>
+          <w:szCs w:val="24"/>
+          <w:lang w:val="en-US"/>
+        </w:rPr>
+        <w:t>datasets.load</w:t>
+      </w:r>
+      <w:proofErr w:type="gramEnd"/>
+      <w:r>
+        <w:rPr>
+          <w:rFonts w:ascii="Times New Roman" w:hAnsi="Times New Roman" w:cs="Times New Roman"/>
+          <w:sz w:val="24"/>
+          <w:szCs w:val="24"/>
+          <w:lang w:val="en-US"/>
+        </w:rPr>
+        <w:t>_wine</w:t>
+      </w:r>
+      <w:proofErr w:type="spellEnd"/>
+      <w:r>
+        <w:rPr>
+          <w:rFonts w:ascii="Times New Roman" w:hAnsi="Times New Roman" w:cs="Times New Roman"/>
+          <w:sz w:val="24"/>
+          <w:szCs w:val="24"/>
+          <w:lang w:val="en-US"/>
+        </w:rPr>
+        <w:t xml:space="preserve">()  </w:t>
+      </w:r>
+    </w:p>
+    <w:p>
+      <w:pPr>
+        <w:pStyle w:val="NoSpacing"/>
+        <w:rPr>
+          <w:rFonts w:ascii="Times New Roman" w:hAnsi="Times New Roman" w:cs="Times New Roman"/>
+          <w:sz w:val="24"/>
+          <w:szCs w:val="24"/>
+          <w:lang w:val="en-US"/>
+        </w:rPr>
+      </w:pPr>
+      <w:proofErr w:type="gramStart"/>
+      <w:r>
+        <w:rPr>
+          <w:rFonts w:ascii="Times New Roman" w:hAnsi="Times New Roman" w:cs="Times New Roman"/>
+          <w:sz w:val="24"/>
+          <w:szCs w:val="24"/>
+          <w:lang w:val="en-US"/>
+        </w:rPr>
+        <w:t>print(</w:t>
+      </w:r>
+      <w:proofErr w:type="gramEnd"/>
+      <w:r>
+        <w:rPr>
+          <w:rFonts w:ascii="Times New Roman" w:hAnsi="Times New Roman" w:cs="Times New Roman"/>
+          <w:sz w:val="24"/>
+          <w:szCs w:val="24"/>
+          <w:lang w:val="en-US"/>
+        </w:rPr>
+        <w:t xml:space="preserve">"Features: ", </w:t>
+      </w:r>
+      <w:proofErr w:type="spellStart"/>
+      <w:r>
+        <w:rPr>
+          <w:rFonts w:ascii="Times New Roman" w:hAnsi="Times New Roman" w:cs="Times New Roman"/>
+          <w:sz w:val="24"/>
+          <w:szCs w:val="24"/>
+          <w:lang w:val="en-US"/>
+        </w:rPr>
+        <w:t>wine.feature_names</w:t>
+      </w:r>
+      <w:proofErr w:type="spellEnd"/>
+      <w:r>
+        <w:rPr>
+          <w:rFonts w:ascii="Times New Roman" w:hAnsi="Times New Roman" w:cs="Times New Roman"/>
+          <w:sz w:val="24"/>
+          <w:szCs w:val="24"/>
+          <w:lang w:val="en-US"/>
+        </w:rPr>
+        <w:t xml:space="preserve">) </w:t>
+      </w:r>
+    </w:p>
+    <w:p>
+      <w:pPr>
+        <w:pStyle w:val="NoSpacing"/>
+        <w:rPr>
+          <w:rFonts w:ascii="Times New Roman" w:hAnsi="Times New Roman" w:cs="Times New Roman"/>
+          <w:sz w:val="24"/>
+          <w:szCs w:val="24"/>
+          <w:lang w:val="en-US"/>
+        </w:rPr>
+      </w:pPr>
+      <w:proofErr w:type="gramStart"/>
+      <w:r>
+        <w:rPr>
+          <w:rFonts w:ascii="Times New Roman" w:hAnsi="Times New Roman" w:cs="Times New Roman"/>
+          <w:sz w:val="24"/>
+          <w:szCs w:val="24"/>
+          <w:lang w:val="en-US"/>
+        </w:rPr>
+        <w:t>print(</w:t>
+      </w:r>
+      <w:proofErr w:type="gramEnd"/>
+      <w:r>
+        <w:rPr>
+          <w:rFonts w:ascii="Times New Roman" w:hAnsi="Times New Roman" w:cs="Times New Roman"/>
+          <w:sz w:val="24"/>
+          <w:szCs w:val="24"/>
+          <w:lang w:val="en-US"/>
+        </w:rPr>
+        <w:t xml:space="preserve">"Labels: ", </w:t>
+      </w:r>
+      <w:proofErr w:type="spellStart"/>
+      <w:r>
+        <w:rPr>
+          <w:rFonts w:ascii="Times New Roman" w:hAnsi="Times New Roman" w:cs="Times New Roman"/>
+          <w:sz w:val="24"/>
+          <w:szCs w:val="24"/>
+          <w:lang w:val="en-US"/>
+        </w:rPr>
+        <w:t>wine.target_names</w:t>
+      </w:r>
+      <w:proofErr w:type="spellEnd"/>
+      <w:r>
+        <w:rPr>
+          <w:rFonts w:ascii="Times New Roman" w:hAnsi="Times New Roman" w:cs="Times New Roman"/>
+          <w:sz w:val="24"/>
+          <w:szCs w:val="24"/>
+          <w:lang w:val="en-US"/>
+        </w:rPr>
+        <w:t xml:space="preserve">)  </w:t>
+      </w:r>
+    </w:p>
+    <w:p>
+      <w:pPr>
+        <w:pStyle w:val="NoSpacing"/>
+        <w:rPr>
+          <w:rFonts w:ascii="Times New Roman" w:hAnsi="Times New Roman" w:cs="Times New Roman"/>
+          <w:sz w:val="24"/>
+          <w:szCs w:val="24"/>
+          <w:lang w:val="en-US"/>
+        </w:rPr>
+      </w:pPr>
+      <w:r>
+        <w:rPr>
+          <w:rFonts w:ascii="Times New Roman" w:hAnsi="Times New Roman" w:cs="Times New Roman"/>
+          <w:sz w:val="24"/>
+          <w:szCs w:val="24"/>
+          <w:lang w:val="en-US"/>
+        </w:rPr>
+        <w:t xml:space="preserve"> </w:t>
+      </w:r>
+    </w:p>
+    <w:p>
+      <w:pPr>
+        <w:pStyle w:val="NoSpacing"/>
+        <w:rPr>
+          <w:rFonts w:ascii="Times New Roman" w:hAnsi="Times New Roman" w:cs="Times New Roman"/>
+          <w:sz w:val="24"/>
+          <w:szCs w:val="24"/>
+          <w:lang w:val="en-US"/>
+        </w:rPr>
+      </w:pPr>
+      <w:r>
+        <w:rPr>
+          <w:rFonts w:ascii="Times New Roman" w:hAnsi="Times New Roman" w:cs="Times New Roman"/>
+          <w:sz w:val="24"/>
+          <w:szCs w:val="24"/>
+          <w:lang w:val="en-US"/>
+        </w:rPr>
+        <w:t>X=</w:t>
+      </w:r>
+      <w:proofErr w:type="spellStart"/>
+      <w:r>
+        <w:rPr>
+          <w:rFonts w:ascii="Times New Roman" w:hAnsi="Times New Roman" w:cs="Times New Roman"/>
+          <w:sz w:val="24"/>
+          <w:szCs w:val="24"/>
+          <w:lang w:val="en-US"/>
+        </w:rPr>
+        <w:t>pd.DataFrame</w:t>
+      </w:r>
+      <w:proofErr w:type="spellEnd"/>
+      <w:r>
+        <w:rPr>
+          <w:rFonts w:ascii="Times New Roman" w:hAnsi="Times New Roman" w:cs="Times New Roman"/>
+          <w:sz w:val="24"/>
+          <w:szCs w:val="24"/>
+          <w:lang w:val="en-US"/>
+        </w:rPr>
+        <w:t xml:space="preserve">(wine['data'])  </w:t>
+      </w:r>
+    </w:p>
+    <w:p>
+      <w:pPr>
+        <w:pStyle w:val="NoSpacing"/>
+        <w:rPr>
+          <w:rFonts w:ascii="Times New Roman" w:hAnsi="Times New Roman" w:cs="Times New Roman"/>
+          <w:sz w:val="24"/>
+          <w:szCs w:val="24"/>
+          <w:lang w:val="en-US"/>
+        </w:rPr>
+      </w:pPr>
+      <w:r>
+        <w:rPr>
+          <w:rFonts w:ascii="Times New Roman" w:hAnsi="Times New Roman" w:cs="Times New Roman"/>
+          <w:sz w:val="24"/>
+          <w:szCs w:val="24"/>
+          <w:lang w:val="en-US"/>
+        </w:rPr>
+        <w:t>print(</w:t>
+      </w:r>
+      <w:proofErr w:type="spellStart"/>
+      <w:proofErr w:type="gramStart"/>
+      <w:r>
+        <w:rPr>
+          <w:rFonts w:ascii="Times New Roman" w:hAnsi="Times New Roman" w:cs="Times New Roman"/>
+          <w:sz w:val="24"/>
+          <w:szCs w:val="24"/>
+          <w:lang w:val="en-US"/>
+        </w:rPr>
+        <w:t>X.head</w:t>
+      </w:r>
+      <w:proofErr w:type="spellEnd"/>
+      <w:proofErr w:type="gramEnd"/>
+      <w:r>
+        <w:rPr>
+          <w:rFonts w:ascii="Times New Roman" w:hAnsi="Times New Roman" w:cs="Times New Roman"/>
+          <w:sz w:val="24"/>
+          <w:szCs w:val="24"/>
+          <w:lang w:val="en-US"/>
+        </w:rPr>
+        <w:t xml:space="preserve">())  </w:t>
+      </w:r>
+    </w:p>
+    <w:p>
+      <w:pPr>
+        <w:pStyle w:val="NoSpacing"/>
+        <w:rPr>
+          <w:rFonts w:ascii="Times New Roman" w:hAnsi="Times New Roman" w:cs="Times New Roman"/>
+          <w:sz w:val="24"/>
+          <w:szCs w:val="24"/>
+          <w:lang w:val="en-US"/>
+        </w:rPr>
+      </w:pPr>
+      <w:r>
+        <w:rPr>
+          <w:rFonts w:ascii="Times New Roman" w:hAnsi="Times New Roman" w:cs="Times New Roman"/>
+          <w:sz w:val="24"/>
+          <w:szCs w:val="24"/>
+          <w:lang w:val="en-US"/>
+        </w:rPr>
+        <w:t>print(</w:t>
+      </w:r>
+      <w:proofErr w:type="spellStart"/>
+      <w:r>
+        <w:rPr>
+          <w:rFonts w:ascii="Times New Roman" w:hAnsi="Times New Roman" w:cs="Times New Roman"/>
+          <w:sz w:val="24"/>
+          <w:szCs w:val="24"/>
+          <w:lang w:val="en-US"/>
+        </w:rPr>
+        <w:t>wine.</w:t>
+      </w:r>
+      <w:proofErr w:type="gramStart"/>
+      <w:r>
+        <w:rPr>
+          <w:rFonts w:ascii="Times New Roman" w:hAnsi="Times New Roman" w:cs="Times New Roman"/>
+          <w:sz w:val="24"/>
+          <w:szCs w:val="24"/>
+          <w:lang w:val="en-US"/>
+        </w:rPr>
+        <w:t>data.shape</w:t>
+      </w:r>
+      <w:proofErr w:type="spellEnd"/>
+      <w:proofErr w:type="gramEnd"/>
+      <w:r>
+        <w:rPr>
+          <w:rFonts w:ascii="Times New Roman" w:hAnsi="Times New Roman" w:cs="Times New Roman"/>
+          <w:sz w:val="24"/>
+          <w:szCs w:val="24"/>
+          <w:lang w:val="en-US"/>
+        </w:rPr>
+        <w:t xml:space="preserve">) </w:t>
+      </w:r>
+    </w:p>
+    <w:p>
+      <w:pPr>
+        <w:pStyle w:val="NoSpacing"/>
+        <w:rPr>
+          <w:rFonts w:ascii="Times New Roman" w:hAnsi="Times New Roman" w:cs="Times New Roman"/>
+          <w:sz w:val="24"/>
+          <w:szCs w:val="24"/>
+          <w:lang w:val="en-US"/>
+        </w:rPr>
+      </w:pPr>
+      <w:r>
+        <w:rPr>
+          <w:rFonts w:ascii="Times New Roman" w:hAnsi="Times New Roman" w:cs="Times New Roman"/>
+          <w:sz w:val="24"/>
+          <w:szCs w:val="24"/>
+          <w:lang w:val="en-US"/>
+        </w:rPr>
+        <w:t>y=print(</w:t>
+      </w:r>
+      <w:proofErr w:type="spellStart"/>
+      <w:proofErr w:type="gramStart"/>
+      <w:r>
+        <w:rPr>
+          <w:rFonts w:ascii="Times New Roman" w:hAnsi="Times New Roman" w:cs="Times New Roman"/>
+          <w:sz w:val="24"/>
+          <w:szCs w:val="24"/>
+          <w:lang w:val="en-US"/>
+        </w:rPr>
+        <w:t>wine.target</w:t>
+      </w:r>
+      <w:proofErr w:type="spellEnd"/>
+      <w:proofErr w:type="gramEnd"/>
+      <w:r>
+        <w:rPr>
+          <w:rFonts w:ascii="Times New Roman" w:hAnsi="Times New Roman" w:cs="Times New Roman"/>
+          <w:sz w:val="24"/>
+          <w:szCs w:val="24"/>
+          <w:lang w:val="en-US"/>
+        </w:rPr>
+        <w:t xml:space="preserve">)  </w:t>
+      </w:r>
+    </w:p>
+    <w:p>
+      <w:pPr>
+        <w:pStyle w:val="NoSpacing"/>
+        <w:rPr>
+          <w:rFonts w:ascii="Times New Roman" w:hAnsi="Times New Roman" w:cs="Times New Roman"/>
+          <w:sz w:val="24"/>
+          <w:szCs w:val="24"/>
+          <w:lang w:val="en-US"/>
+        </w:rPr>
+      </w:pPr>
+      <w:r>
+        <w:rPr>
+          <w:rFonts w:ascii="Times New Roman" w:hAnsi="Times New Roman" w:cs="Times New Roman"/>
+          <w:sz w:val="24"/>
+          <w:szCs w:val="24"/>
+          <w:lang w:val="en-US"/>
+        </w:rPr>
+        <w:t xml:space="preserve">from </w:t>
+      </w:r>
+      <w:proofErr w:type="spellStart"/>
+      <w:proofErr w:type="gramStart"/>
+      <w:r>
+        <w:rPr>
+          <w:rFonts w:ascii="Times New Roman" w:hAnsi="Times New Roman" w:cs="Times New Roman"/>
+          <w:sz w:val="24"/>
+          <w:szCs w:val="24"/>
+          <w:lang w:val="en-US"/>
+        </w:rPr>
+        <w:t>sklearn.model</w:t>
+      </w:r>
+      <w:proofErr w:type="gramEnd"/>
+      <w:r>
+        <w:rPr>
+          <w:rFonts w:ascii="Times New Roman" w:hAnsi="Times New Roman" w:cs="Times New Roman"/>
+          <w:sz w:val="24"/>
+          <w:szCs w:val="24"/>
+          <w:lang w:val="en-US"/>
+        </w:rPr>
+        <w:t>_selection</w:t>
+      </w:r>
+      <w:proofErr w:type="spellEnd"/>
+      <w:r>
+        <w:rPr>
+          <w:rFonts w:ascii="Times New Roman" w:hAnsi="Times New Roman" w:cs="Times New Roman"/>
+          <w:sz w:val="24"/>
+          <w:szCs w:val="24"/>
+          <w:lang w:val="en-US"/>
+        </w:rPr>
+        <w:t xml:space="preserve"> import </w:t>
+      </w:r>
+      <w:proofErr w:type="spellStart"/>
+      <w:r>
+        <w:rPr>
+          <w:rFonts w:ascii="Times New Roman" w:hAnsi="Times New Roman" w:cs="Times New Roman"/>
+          <w:sz w:val="24"/>
+          <w:szCs w:val="24"/>
+          <w:lang w:val="en-US"/>
+        </w:rPr>
+        <w:t>train_test_split</w:t>
+      </w:r>
+      <w:proofErr w:type="spellEnd"/>
+      <w:r>
+        <w:rPr>
+          <w:rFonts w:ascii="Times New Roman" w:hAnsi="Times New Roman" w:cs="Times New Roman"/>
+          <w:sz w:val="24"/>
+          <w:szCs w:val="24"/>
+          <w:lang w:val="en-US"/>
+        </w:rPr>
+        <w:t xml:space="preserve">  </w:t>
+      </w:r>
+    </w:p>
+    <w:p>
+      <w:pPr>
+        <w:pStyle w:val="NoSpacing"/>
+        <w:rPr>
+          <w:rFonts w:ascii="Times New Roman" w:hAnsi="Times New Roman" w:cs="Times New Roman"/>
+          <w:sz w:val="24"/>
+          <w:szCs w:val="24"/>
+          <w:lang w:val="en-US"/>
+        </w:rPr>
+      </w:pPr>
+      <w:proofErr w:type="spellStart"/>
+      <w:r>
+        <w:rPr>
+          <w:rFonts w:ascii="Times New Roman" w:hAnsi="Times New Roman" w:cs="Times New Roman"/>
+          <w:sz w:val="24"/>
+          <w:szCs w:val="24"/>
+          <w:lang w:val="en-US"/>
+        </w:rPr>
+        <w:t>X_train</w:t>
+      </w:r>
+      <w:proofErr w:type="spellEnd"/>
+      <w:r>
+        <w:rPr>
+          <w:rFonts w:ascii="Times New Roman" w:hAnsi="Times New Roman" w:cs="Times New Roman"/>
+          <w:sz w:val="24"/>
+          <w:szCs w:val="24"/>
+          <w:lang w:val="en-US"/>
+        </w:rPr>
+        <w:t xml:space="preserve">, </w:t>
+      </w:r>
+      <w:proofErr w:type="spellStart"/>
+      <w:r>
+        <w:rPr>
+          <w:rFonts w:ascii="Times New Roman" w:hAnsi="Times New Roman" w:cs="Times New Roman"/>
+          <w:sz w:val="24"/>
+          <w:szCs w:val="24"/>
+          <w:lang w:val="en-US"/>
+        </w:rPr>
+        <w:t>X_test</w:t>
+      </w:r>
+      <w:proofErr w:type="spellEnd"/>
+      <w:r>
+        <w:rPr>
+          <w:rFonts w:ascii="Times New Roman" w:hAnsi="Times New Roman" w:cs="Times New Roman"/>
+          <w:sz w:val="24"/>
+          <w:szCs w:val="24"/>
+          <w:lang w:val="en-US"/>
+        </w:rPr>
+        <w:t xml:space="preserve">, </w:t>
+      </w:r>
+      <w:proofErr w:type="spellStart"/>
+      <w:r>
+        <w:rPr>
+          <w:rFonts w:ascii="Times New Roman" w:hAnsi="Times New Roman" w:cs="Times New Roman"/>
+          <w:sz w:val="24"/>
+          <w:szCs w:val="24"/>
+          <w:lang w:val="en-US"/>
+        </w:rPr>
+        <w:t>y_train</w:t>
+      </w:r>
+      <w:proofErr w:type="spellEnd"/>
+      <w:r>
+        <w:rPr>
+          <w:rFonts w:ascii="Times New Roman" w:hAnsi="Times New Roman" w:cs="Times New Roman"/>
+          <w:sz w:val="24"/>
+          <w:szCs w:val="24"/>
+          <w:lang w:val="en-US"/>
+        </w:rPr>
+        <w:t xml:space="preserve">, </w:t>
+      </w:r>
+      <w:proofErr w:type="spellStart"/>
+      <w:r>
+        <w:rPr>
+          <w:rFonts w:ascii="Times New Roman" w:hAnsi="Times New Roman" w:cs="Times New Roman"/>
+          <w:sz w:val="24"/>
+          <w:szCs w:val="24"/>
+          <w:lang w:val="en-US"/>
+        </w:rPr>
+        <w:t>y_test</w:t>
+      </w:r>
+      <w:proofErr w:type="spellEnd"/>
+      <w:r>
+        <w:rPr>
+          <w:rFonts w:ascii="Times New Roman" w:hAnsi="Times New Roman" w:cs="Times New Roman"/>
+          <w:sz w:val="24"/>
+          <w:szCs w:val="24"/>
+          <w:lang w:val="en-US"/>
+        </w:rPr>
+        <w:t xml:space="preserve"> = </w:t>
+      </w:r>
+      <w:proofErr w:type="spellStart"/>
+      <w:r>
+        <w:rPr>
+          <w:rFonts w:ascii="Times New Roman" w:hAnsi="Times New Roman" w:cs="Times New Roman"/>
+          <w:sz w:val="24"/>
+          <w:szCs w:val="24"/>
+          <w:lang w:val="en-US"/>
+        </w:rPr>
+        <w:t>train_test_</w:t>
+      </w:r>
+      <w:proofErr w:type="gramStart"/>
+      <w:r>
+        <w:rPr>
+          <w:rFonts w:ascii="Times New Roman" w:hAnsi="Times New Roman" w:cs="Times New Roman"/>
+          <w:sz w:val="24"/>
+          <w:szCs w:val="24"/>
+          <w:lang w:val="en-US"/>
+        </w:rPr>
+        <w:t>split</w:t>
+      </w:r>
+      <w:proofErr w:type="spellEnd"/>
+      <w:r>
+        <w:rPr>
+          <w:rFonts w:ascii="Times New Roman" w:hAnsi="Times New Roman" w:cs="Times New Roman"/>
+          <w:sz w:val="24"/>
+          <w:szCs w:val="24"/>
+          <w:lang w:val="en-US"/>
+        </w:rPr>
+        <w:t>(</w:t>
+      </w:r>
+      <w:proofErr w:type="spellStart"/>
+      <w:proofErr w:type="gramEnd"/>
+      <w:r>
+        <w:rPr>
+          <w:rFonts w:ascii="Times New Roman" w:hAnsi="Times New Roman" w:cs="Times New Roman"/>
+          <w:sz w:val="24"/>
+          <w:szCs w:val="24"/>
+          <w:lang w:val="en-US"/>
+        </w:rPr>
+        <w:t>wine.data</w:t>
+      </w:r>
+      <w:proofErr w:type="spellEnd"/>
+      <w:r>
+        <w:rPr>
+          <w:rFonts w:ascii="Times New Roman" w:hAnsi="Times New Roman" w:cs="Times New Roman"/>
+          <w:sz w:val="24"/>
+          <w:szCs w:val="24"/>
+          <w:lang w:val="en-US"/>
+        </w:rPr>
+        <w:t xml:space="preserve">, </w:t>
+      </w:r>
+      <w:proofErr w:type="spellStart"/>
+      <w:r>
+        <w:rPr>
+          <w:rFonts w:ascii="Times New Roman" w:hAnsi="Times New Roman" w:cs="Times New Roman"/>
+          <w:sz w:val="24"/>
+          <w:szCs w:val="24"/>
+          <w:lang w:val="en-US"/>
+        </w:rPr>
+        <w:t>wine.target</w:t>
+      </w:r>
+      <w:proofErr w:type="spellEnd"/>
+      <w:r>
+        <w:rPr>
+          <w:rFonts w:ascii="Times New Roman" w:hAnsi="Times New Roman" w:cs="Times New Roman"/>
+          <w:sz w:val="24"/>
+          <w:szCs w:val="24"/>
+          <w:lang w:val="en-US"/>
+        </w:rPr>
+        <w:t xml:space="preserve">, </w:t>
+      </w:r>
+      <w:proofErr w:type="spellStart"/>
+      <w:r>
+        <w:rPr>
+          <w:rFonts w:ascii="Times New Roman" w:hAnsi="Times New Roman" w:cs="Times New Roman"/>
+          <w:sz w:val="24"/>
+          <w:szCs w:val="24"/>
+          <w:lang w:val="en-US"/>
+        </w:rPr>
+        <w:t>test_size</w:t>
+      </w:r>
+      <w:proofErr w:type="spellEnd"/>
+      <w:r>
+        <w:rPr>
+          <w:rFonts w:ascii="Times New Roman" w:hAnsi="Times New Roman" w:cs="Times New Roman"/>
+          <w:sz w:val="24"/>
+          <w:szCs w:val="24"/>
+          <w:lang w:val="en-US"/>
+        </w:rPr>
+        <w:t xml:space="preserve">=0.30,random_state=10) </w:t>
+      </w:r>
+    </w:p>
+    <w:p>
+      <w:pPr>
+        <w:pStyle w:val="NoSpacing"/>
+        <w:rPr>
+          <w:rFonts w:ascii="Times New Roman" w:hAnsi="Times New Roman" w:cs="Times New Roman"/>
+          <w:sz w:val="24"/>
+          <w:szCs w:val="24"/>
+          <w:lang w:val="en-US"/>
+        </w:rPr>
+      </w:pPr>
+      <w:r>
+        <w:rPr>
+          <w:rFonts w:ascii="Times New Roman" w:hAnsi="Times New Roman" w:cs="Times New Roman"/>
+          <w:sz w:val="24"/>
+          <w:szCs w:val="24"/>
+          <w:lang w:val="en-US"/>
+        </w:rPr>
+        <w:t>#</w:t>
+      </w:r>
+      <w:proofErr w:type="gramStart"/>
+      <w:r>
+        <w:rPr>
+          <w:rFonts w:ascii="Times New Roman" w:hAnsi="Times New Roman" w:cs="Times New Roman"/>
+          <w:sz w:val="24"/>
+          <w:szCs w:val="24"/>
+          <w:lang w:val="en-US"/>
+        </w:rPr>
+        <w:t>import</w:t>
+      </w:r>
+      <w:proofErr w:type="gramEnd"/>
+      <w:r>
+        <w:rPr>
+          <w:rFonts w:ascii="Times New Roman" w:hAnsi="Times New Roman" w:cs="Times New Roman"/>
+          <w:sz w:val="24"/>
+          <w:szCs w:val="24"/>
+          <w:lang w:val="en-US"/>
+        </w:rPr>
+        <w:t xml:space="preserve"> gaussian naive bayes model.  </w:t>
+      </w:r>
+    </w:p>
+    <w:p>
+      <w:pPr>
+        <w:pStyle w:val="NoSpacing"/>
+        <w:rPr>
+          <w:rFonts w:ascii="Times New Roman" w:hAnsi="Times New Roman" w:cs="Times New Roman"/>
+          <w:sz w:val="24"/>
+          <w:szCs w:val="24"/>
+          <w:lang w:val="en-US"/>
+        </w:rPr>
+      </w:pPr>
+      <w:r>
+        <w:rPr>
+          <w:rFonts w:ascii="Times New Roman" w:hAnsi="Times New Roman" w:cs="Times New Roman"/>
+          <w:sz w:val="24"/>
+          <w:szCs w:val="24"/>
+          <w:lang w:val="en-US"/>
+        </w:rPr>
+        <w:t xml:space="preserve">from </w:t>
+      </w:r>
+      <w:proofErr w:type="spellStart"/>
+      <w:proofErr w:type="gramStart"/>
+      <w:r>
+        <w:rPr>
+          <w:rFonts w:ascii="Times New Roman" w:hAnsi="Times New Roman" w:cs="Times New Roman"/>
+          <w:sz w:val="24"/>
+          <w:szCs w:val="24"/>
+          <w:lang w:val="en-US"/>
+        </w:rPr>
+        <w:t>sklearn.naive</w:t>
+      </w:r>
+      <w:proofErr w:type="gramEnd"/>
+      <w:r>
+        <w:rPr>
+          <w:rFonts w:ascii="Times New Roman" w:hAnsi="Times New Roman" w:cs="Times New Roman"/>
+          <w:sz w:val="24"/>
+          <w:szCs w:val="24"/>
+          <w:lang w:val="en-US"/>
+        </w:rPr>
+        <w:t>_bayes</w:t>
+      </w:r>
+      <w:proofErr w:type="spellEnd"/>
+      <w:r>
+        <w:rPr>
+          <w:rFonts w:ascii="Times New Roman" w:hAnsi="Times New Roman" w:cs="Times New Roman"/>
+          <w:sz w:val="24"/>
+          <w:szCs w:val="24"/>
+          <w:lang w:val="en-US"/>
+        </w:rPr>
+        <w:t xml:space="preserve"> import </w:t>
+      </w:r>
+      <w:proofErr w:type="spellStart"/>
+      <w:r>
+        <w:rPr>
+          <w:rFonts w:ascii="Times New Roman" w:hAnsi="Times New Roman" w:cs="Times New Roman"/>
+          <w:sz w:val="24"/>
+          <w:szCs w:val="24"/>
+          <w:lang w:val="en-US"/>
+        </w:rPr>
+        <w:t>GaussianNB</w:t>
+      </w:r>
+      <w:proofErr w:type="spellEnd"/>
+      <w:r>
+        <w:rPr>
+          <w:rFonts w:ascii="Times New Roman" w:hAnsi="Times New Roman" w:cs="Times New Roman"/>
+          <w:sz w:val="24"/>
+          <w:szCs w:val="24"/>
+          <w:lang w:val="en-US"/>
+        </w:rPr>
+        <w:t xml:space="preserve">  </w:t>
+      </w:r>
+    </w:p>
+    <w:p>
+      <w:pPr>
+        <w:pStyle w:val="NoSpacing"/>
+        <w:rPr>
+          <w:rFonts w:ascii="Times New Roman" w:hAnsi="Times New Roman" w:cs="Times New Roman"/>
+          <w:sz w:val="24"/>
+          <w:szCs w:val="24"/>
+          <w:lang w:val="en-US"/>
+        </w:rPr>
+      </w:pPr>
+      <w:r>
+        <w:rPr>
+          <w:rFonts w:ascii="Times New Roman" w:hAnsi="Times New Roman" w:cs="Times New Roman"/>
+          <w:sz w:val="24"/>
+          <w:szCs w:val="24"/>
+          <w:lang w:val="en-US"/>
+        </w:rPr>
+        <w:t xml:space="preserve"> </w:t>
+      </w:r>
+    </w:p>
+    <w:p>
+      <w:pPr>
+        <w:pStyle w:val="NoSpacing"/>
+        <w:rPr>
+          <w:rFonts w:ascii="Times New Roman" w:hAnsi="Times New Roman" w:cs="Times New Roman"/>
+          <w:sz w:val="24"/>
+          <w:szCs w:val="24"/>
+          <w:lang w:val="en-US"/>
+        </w:rPr>
+      </w:pPr>
+      <w:proofErr w:type="spellStart"/>
+      <w:r>
+        <w:rPr>
+          <w:rFonts w:ascii="Times New Roman" w:hAnsi="Times New Roman" w:cs="Times New Roman"/>
+          <w:sz w:val="24"/>
+          <w:szCs w:val="24"/>
+          <w:lang w:val="en-US"/>
+        </w:rPr>
+        <w:t>gnb</w:t>
+      </w:r>
+      <w:proofErr w:type="spellEnd"/>
+      <w:r>
+        <w:rPr>
+          <w:rFonts w:ascii="Times New Roman" w:hAnsi="Times New Roman" w:cs="Times New Roman"/>
+          <w:sz w:val="24"/>
+          <w:szCs w:val="24"/>
+          <w:lang w:val="en-US"/>
+        </w:rPr>
+        <w:t xml:space="preserve"> = </w:t>
+      </w:r>
+      <w:proofErr w:type="spellStart"/>
+      <w:proofErr w:type="gramStart"/>
+      <w:r>
+        <w:rPr>
+          <w:rFonts w:ascii="Times New Roman" w:hAnsi="Times New Roman" w:cs="Times New Roman"/>
+          <w:sz w:val="24"/>
+          <w:szCs w:val="24"/>
+          <w:lang w:val="en-US"/>
+        </w:rPr>
+        <w:t>GaussianNB</w:t>
+      </w:r>
+      <w:proofErr w:type="spellEnd"/>
+      <w:r>
+        <w:rPr>
+          <w:rFonts w:ascii="Times New Roman" w:hAnsi="Times New Roman" w:cs="Times New Roman"/>
+          <w:sz w:val="24"/>
+          <w:szCs w:val="24"/>
+          <w:lang w:val="en-US"/>
+        </w:rPr>
+        <w:t>(</w:t>
+      </w:r>
+      <w:proofErr w:type="gramEnd"/>
+      <w:r>
+        <w:rPr>
+          <w:rFonts w:ascii="Times New Roman" w:hAnsi="Times New Roman" w:cs="Times New Roman"/>
+          <w:sz w:val="24"/>
+          <w:szCs w:val="24"/>
+          <w:lang w:val="en-US"/>
+        </w:rPr>
+        <w:t xml:space="preserve">)  </w:t>
+      </w:r>
+    </w:p>
+    <w:p>
+      <w:pPr>
+        <w:pStyle w:val="NoSpacing"/>
+        <w:rPr>
+          <w:rFonts w:ascii="Times New Roman" w:hAnsi="Times New Roman" w:cs="Times New Roman"/>
+          <w:sz w:val="24"/>
+          <w:szCs w:val="24"/>
+          <w:lang w:val="en-US"/>
+        </w:rPr>
+      </w:pPr>
+      <w:proofErr w:type="spellStart"/>
+      <w:r>
+        <w:rPr>
+          <w:rFonts w:ascii="Times New Roman" w:hAnsi="Times New Roman" w:cs="Times New Roman"/>
+          <w:sz w:val="24"/>
+          <w:szCs w:val="24"/>
+          <w:lang w:val="en-US"/>
+        </w:rPr>
+        <w:t>gnb.fit</w:t>
+      </w:r>
+      <w:proofErr w:type="spellEnd"/>
+      <w:r>
+        <w:rPr>
+          <w:rFonts w:ascii="Times New Roman" w:hAnsi="Times New Roman" w:cs="Times New Roman"/>
+          <w:sz w:val="24"/>
+          <w:szCs w:val="24"/>
+          <w:lang w:val="en-US"/>
+        </w:rPr>
+        <w:t>(</w:t>
+      </w:r>
+      <w:proofErr w:type="spellStart"/>
+      <w:r>
+        <w:rPr>
+          <w:rFonts w:ascii="Times New Roman" w:hAnsi="Times New Roman" w:cs="Times New Roman"/>
+          <w:sz w:val="24"/>
+          <w:szCs w:val="24"/>
+          <w:lang w:val="en-US"/>
+        </w:rPr>
+        <w:t>X_</w:t>
+      </w:r>
+      <w:proofErr w:type="gramStart"/>
+      <w:r>
+        <w:rPr>
+          <w:rFonts w:ascii="Times New Roman" w:hAnsi="Times New Roman" w:cs="Times New Roman"/>
+          <w:sz w:val="24"/>
+          <w:szCs w:val="24"/>
+          <w:lang w:val="en-US"/>
+        </w:rPr>
+        <w:t>train,y</w:t>
+      </w:r>
+      <w:proofErr w:type="gramEnd"/>
+      <w:r>
+        <w:rPr>
+          <w:rFonts w:ascii="Times New Roman" w:hAnsi="Times New Roman" w:cs="Times New Roman"/>
+          <w:sz w:val="24"/>
+          <w:szCs w:val="24"/>
+          <w:lang w:val="en-US"/>
+        </w:rPr>
+        <w:t>_train</w:t>
+      </w:r>
+      <w:proofErr w:type="spellEnd"/>
+      <w:r>
+        <w:rPr>
+          <w:rFonts w:ascii="Times New Roman" w:hAnsi="Times New Roman" w:cs="Times New Roman"/>
+          <w:sz w:val="24"/>
+          <w:szCs w:val="24"/>
+          <w:lang w:val="en-US"/>
+        </w:rPr>
+        <w:t xml:space="preserve">) </w:t>
+      </w:r>
+    </w:p>
+    <w:p>
+      <w:pPr>
+        <w:pStyle w:val="NoSpacing"/>
+        <w:rPr>
+          <w:rFonts w:ascii="Times New Roman" w:hAnsi="Times New Roman" w:cs="Times New Roman"/>
+          <w:sz w:val="24"/>
+          <w:szCs w:val="24"/>
+          <w:lang w:val="en-US"/>
+        </w:rPr>
+      </w:pPr>
+      <w:r>
+        <w:rPr>
+          <w:rFonts w:ascii="Times New Roman" w:hAnsi="Times New Roman" w:cs="Times New Roman"/>
+          <w:sz w:val="24"/>
+          <w:szCs w:val="24"/>
+          <w:lang w:val="en-US"/>
+        </w:rPr>
+        <w:t xml:space="preserve"> </w:t>
+      </w:r>
+    </w:p>
+    <w:p>
+      <w:pPr>
+        <w:pStyle w:val="NoSpacing"/>
+        <w:rPr>
+          <w:rFonts w:ascii="Times New Roman" w:hAnsi="Times New Roman" w:cs="Times New Roman"/>
+          <w:sz w:val="24"/>
+          <w:szCs w:val="24"/>
+          <w:lang w:val="en-US"/>
+        </w:rPr>
+      </w:pPr>
+      <w:r>
+        <w:rPr>
+          <w:rFonts w:ascii="Times New Roman" w:hAnsi="Times New Roman" w:cs="Times New Roman"/>
+          <w:sz w:val="24"/>
+          <w:szCs w:val="24"/>
+          <w:lang w:val="en-US"/>
+        </w:rPr>
+        <w:t>#</w:t>
+      </w:r>
+      <w:proofErr w:type="gramStart"/>
+      <w:r>
+        <w:rPr>
+          <w:rFonts w:ascii="Times New Roman" w:hAnsi="Times New Roman" w:cs="Times New Roman"/>
+          <w:sz w:val="24"/>
+          <w:szCs w:val="24"/>
+          <w:lang w:val="en-US"/>
+        </w:rPr>
+        <w:t>predict</w:t>
+      </w:r>
+      <w:proofErr w:type="gramEnd"/>
+      <w:r>
+        <w:rPr>
+          <w:rFonts w:ascii="Times New Roman" w:hAnsi="Times New Roman" w:cs="Times New Roman"/>
+          <w:sz w:val="24"/>
+          <w:szCs w:val="24"/>
+          <w:lang w:val="en-US"/>
+        </w:rPr>
+        <w:t xml:space="preserve"> the response for test dataset  </w:t>
+      </w:r>
+    </w:p>
+    <w:p>
+      <w:pPr>
+        <w:pStyle w:val="NoSpacing"/>
+        <w:rPr>
+          <w:rFonts w:ascii="Times New Roman" w:hAnsi="Times New Roman" w:cs="Times New Roman"/>
+          <w:sz w:val="24"/>
+          <w:szCs w:val="24"/>
+          <w:lang w:val="en-US"/>
+        </w:rPr>
+      </w:pPr>
+      <w:proofErr w:type="spellStart"/>
+      <w:r>
+        <w:rPr>
+          <w:rFonts w:ascii="Times New Roman" w:hAnsi="Times New Roman" w:cs="Times New Roman"/>
+          <w:sz w:val="24"/>
+          <w:szCs w:val="24"/>
+          <w:lang w:val="en-US"/>
+        </w:rPr>
+        <w:t>y_pred</w:t>
+      </w:r>
+      <w:proofErr w:type="spellEnd"/>
+      <w:r>
+        <w:rPr>
+          <w:rFonts w:ascii="Times New Roman" w:hAnsi="Times New Roman" w:cs="Times New Roman"/>
+          <w:sz w:val="24"/>
+          <w:szCs w:val="24"/>
+          <w:lang w:val="en-US"/>
+        </w:rPr>
+        <w:t xml:space="preserve"> = </w:t>
+      </w:r>
+      <w:proofErr w:type="spellStart"/>
+      <w:proofErr w:type="gramStart"/>
+      <w:r>
+        <w:rPr>
+          <w:rFonts w:ascii="Times New Roman" w:hAnsi="Times New Roman" w:cs="Times New Roman"/>
+          <w:sz w:val="24"/>
+          <w:szCs w:val="24"/>
+          <w:lang w:val="en-US"/>
+        </w:rPr>
+        <w:t>gnb.predict</w:t>
+      </w:r>
+      <w:proofErr w:type="spellEnd"/>
+      <w:proofErr w:type="gramEnd"/>
+      <w:r>
+        <w:rPr>
+          <w:rFonts w:ascii="Times New Roman" w:hAnsi="Times New Roman" w:cs="Times New Roman"/>
+          <w:sz w:val="24"/>
+          <w:szCs w:val="24"/>
+          <w:lang w:val="en-US"/>
+        </w:rPr>
+        <w:t>(</w:t>
+      </w:r>
+      <w:proofErr w:type="spellStart"/>
+      <w:r>
+        <w:rPr>
+          <w:rFonts w:ascii="Times New Roman" w:hAnsi="Times New Roman" w:cs="Times New Roman"/>
+          <w:sz w:val="24"/>
+          <w:szCs w:val="24"/>
+          <w:lang w:val="en-US"/>
+        </w:rPr>
+        <w:t>X_test</w:t>
+      </w:r>
+      <w:proofErr w:type="spellEnd"/>
+      <w:r>
+        <w:rPr>
+          <w:rFonts w:ascii="Times New Roman" w:hAnsi="Times New Roman" w:cs="Times New Roman"/>
+          <w:sz w:val="24"/>
+          <w:szCs w:val="24"/>
+          <w:lang w:val="en-US"/>
+        </w:rPr>
+        <w:t xml:space="preserve">)  </w:t>
+      </w:r>
+    </w:p>
+    <w:p>
+      <w:pPr>
+        <w:pStyle w:val="NoSpacing"/>
+        <w:rPr>
+          <w:rFonts w:ascii="Times New Roman" w:hAnsi="Times New Roman" w:cs="Times New Roman"/>
+          <w:sz w:val="24"/>
+          <w:szCs w:val="24"/>
+          <w:lang w:val="en-US"/>
+        </w:rPr>
+      </w:pPr>
+      <w:r>
+        <w:rPr>
+          <w:rFonts w:ascii="Times New Roman" w:hAnsi="Times New Roman" w:cs="Times New Roman"/>
+          <w:sz w:val="24"/>
+          <w:szCs w:val="24"/>
+          <w:lang w:val="en-US"/>
+        </w:rPr>
+        <w:t>print(</w:t>
+      </w:r>
+      <w:proofErr w:type="spellStart"/>
+      <w:r>
+        <w:rPr>
+          <w:rFonts w:ascii="Times New Roman" w:hAnsi="Times New Roman" w:cs="Times New Roman"/>
+          <w:sz w:val="24"/>
+          <w:szCs w:val="24"/>
+          <w:lang w:val="en-US"/>
+        </w:rPr>
+        <w:t>y_pred</w:t>
+      </w:r>
+      <w:proofErr w:type="spellEnd"/>
+      <w:r>
+        <w:rPr>
+          <w:rFonts w:ascii="Times New Roman" w:hAnsi="Times New Roman" w:cs="Times New Roman"/>
+          <w:sz w:val="24"/>
+          <w:szCs w:val="24"/>
+          <w:lang w:val="en-US"/>
+        </w:rPr>
+        <w:t xml:space="preserve">)  </w:t>
+      </w:r>
+    </w:p>
+    <w:p>
+      <w:pPr>
+        <w:pStyle w:val="NoSpacing"/>
+        <w:rPr>
+          <w:rFonts w:ascii="Times New Roman" w:hAnsi="Times New Roman" w:cs="Times New Roman"/>
+          <w:sz w:val="24"/>
+          <w:szCs w:val="24"/>
+          <w:lang w:val="en-US"/>
+        </w:rPr>
+      </w:pPr>
+      <w:r>
+        <w:rPr>
+          <w:rFonts w:ascii="Times New Roman" w:hAnsi="Times New Roman" w:cs="Times New Roman"/>
+          <w:sz w:val="24"/>
+          <w:szCs w:val="24"/>
+          <w:lang w:val="en-US"/>
+        </w:rPr>
+        <w:t xml:space="preserve"> </w:t>
+      </w:r>
+    </w:p>
+    <w:p>
+      <w:pPr>
+        <w:pStyle w:val="NoSpacing"/>
+        <w:rPr>
+          <w:rFonts w:ascii="Times New Roman" w:hAnsi="Times New Roman" w:cs="Times New Roman"/>
+          <w:sz w:val="24"/>
+          <w:szCs w:val="24"/>
+          <w:lang w:val="en-US"/>
+        </w:rPr>
+      </w:pPr>
+      <w:r>
+        <w:rPr>
+          <w:rFonts w:ascii="Times New Roman" w:hAnsi="Times New Roman" w:cs="Times New Roman"/>
+          <w:sz w:val="24"/>
+          <w:szCs w:val="24"/>
+          <w:lang w:val="en-US"/>
+        </w:rPr>
+        <w:t xml:space="preserve">from </w:t>
+      </w:r>
+      <w:proofErr w:type="spellStart"/>
+      <w:r>
+        <w:rPr>
+          <w:rFonts w:ascii="Times New Roman" w:hAnsi="Times New Roman" w:cs="Times New Roman"/>
+          <w:sz w:val="24"/>
+          <w:szCs w:val="24"/>
+          <w:lang w:val="en-US"/>
+        </w:rPr>
+        <w:t>sklearn</w:t>
+      </w:r>
+      <w:proofErr w:type="spellEnd"/>
+      <w:r>
+        <w:rPr>
+          <w:rFonts w:ascii="Times New Roman" w:hAnsi="Times New Roman" w:cs="Times New Roman"/>
+          <w:sz w:val="24"/>
+          <w:szCs w:val="24"/>
+          <w:lang w:val="en-US"/>
+        </w:rPr>
+        <w:t xml:space="preserve"> import metrics  </w:t>
+      </w:r>
+    </w:p>
+    <w:p>
+      <w:pPr>
+        <w:pStyle w:val="NoSpacing"/>
+        <w:rPr>
+          <w:rFonts w:ascii="Times New Roman" w:hAnsi="Times New Roman" w:cs="Times New Roman"/>
+          <w:sz w:val="24"/>
+          <w:szCs w:val="24"/>
+          <w:lang w:val="en-US"/>
+        </w:rPr>
+      </w:pPr>
+      <w:proofErr w:type="gramStart"/>
+      <w:r>
+        <w:rPr>
+          <w:rFonts w:ascii="Times New Roman" w:hAnsi="Times New Roman" w:cs="Times New Roman"/>
+          <w:sz w:val="24"/>
+          <w:szCs w:val="24"/>
+          <w:lang w:val="en-US"/>
+        </w:rPr>
+        <w:t>print(</w:t>
+      </w:r>
+      <w:proofErr w:type="gramEnd"/>
+      <w:r>
+        <w:rPr>
+          <w:rFonts w:ascii="Times New Roman" w:hAnsi="Times New Roman" w:cs="Times New Roman"/>
+          <w:sz w:val="24"/>
+          <w:szCs w:val="24"/>
+          <w:lang w:val="en-US"/>
+        </w:rPr>
+        <w:t>"Accuracy:",</w:t>
+      </w:r>
+      <w:proofErr w:type="spellStart"/>
+      <w:r>
+        <w:rPr>
+          <w:rFonts w:ascii="Times New Roman" w:hAnsi="Times New Roman" w:cs="Times New Roman"/>
+          <w:sz w:val="24"/>
+          <w:szCs w:val="24"/>
+          <w:lang w:val="en-US"/>
+        </w:rPr>
+        <w:t>metrics.accuracy_score</w:t>
+      </w:r>
+      <w:proofErr w:type="spellEnd"/>
+      <w:r>
+        <w:rPr>
+          <w:rFonts w:ascii="Times New Roman" w:hAnsi="Times New Roman" w:cs="Times New Roman"/>
+          <w:sz w:val="24"/>
+          <w:szCs w:val="24"/>
+          <w:lang w:val="en-US"/>
+        </w:rPr>
+        <w:t>(</w:t>
+      </w:r>
+      <w:proofErr w:type="spellStart"/>
+      <w:r>
+        <w:rPr>
+          <w:rFonts w:ascii="Times New Roman" w:hAnsi="Times New Roman" w:cs="Times New Roman"/>
+          <w:sz w:val="24"/>
+          <w:szCs w:val="24"/>
+          <w:lang w:val="en-US"/>
+        </w:rPr>
+        <w:t>y_test</w:t>
+      </w:r>
+      <w:proofErr w:type="spellEnd"/>
+      <w:r>
+        <w:rPr>
+          <w:rFonts w:ascii="Times New Roman" w:hAnsi="Times New Roman" w:cs="Times New Roman"/>
+          <w:sz w:val="24"/>
+          <w:szCs w:val="24"/>
+          <w:lang w:val="en-US"/>
+        </w:rPr>
+        <w:t xml:space="preserve">, </w:t>
+      </w:r>
+      <w:proofErr w:type="spellStart"/>
+      <w:r>
+        <w:rPr>
+          <w:rFonts w:ascii="Times New Roman" w:hAnsi="Times New Roman" w:cs="Times New Roman"/>
+          <w:sz w:val="24"/>
+          <w:szCs w:val="24"/>
+          <w:lang w:val="en-US"/>
+        </w:rPr>
+        <w:t>y_pred</w:t>
+      </w:r>
+      <w:proofErr w:type="spellEnd"/>
+      <w:r>
+        <w:rPr>
+          <w:rFonts w:ascii="Times New Roman" w:hAnsi="Times New Roman" w:cs="Times New Roman"/>
+          <w:sz w:val="24"/>
+          <w:szCs w:val="24"/>
+          <w:lang w:val="en-US"/>
+        </w:rPr>
+        <w:t xml:space="preserve">)) </w:t>
+      </w:r>
+    </w:p>
+    <w:p>
+      <w:pPr>
+        <w:pStyle w:val="NoSpacing"/>
+        <w:rPr>
+          <w:rFonts w:ascii="Times New Roman" w:hAnsi="Times New Roman" w:cs="Times New Roman"/>
+          <w:sz w:val="24"/>
+          <w:szCs w:val="24"/>
+          <w:lang w:val="en-US"/>
+        </w:rPr>
+      </w:pPr>
+      <w:r>
+        <w:rPr>
+          <w:rFonts w:ascii="Times New Roman" w:hAnsi="Times New Roman" w:cs="Times New Roman"/>
+          <w:sz w:val="24"/>
+          <w:szCs w:val="24"/>
+          <w:lang w:val="en-US"/>
+        </w:rPr>
+        <w:t xml:space="preserve"> </w:t>
+      </w:r>
+    </w:p>
+    <w:p>
+      <w:pPr>
+        <w:pStyle w:val="NoSpacing"/>
+        <w:rPr>
+          <w:rFonts w:ascii="Times New Roman" w:hAnsi="Times New Roman" w:cs="Times New Roman"/>
+          <w:sz w:val="24"/>
+          <w:szCs w:val="24"/>
+          <w:lang w:val="en-US"/>
+        </w:rPr>
+      </w:pPr>
+      <w:r>
+        <w:rPr>
+          <w:rFonts w:ascii="Times New Roman" w:hAnsi="Times New Roman" w:cs="Times New Roman"/>
+          <w:sz w:val="24"/>
+          <w:szCs w:val="24"/>
+          <w:lang w:val="en-US"/>
+        </w:rPr>
+        <w:t xml:space="preserve">from </w:t>
+      </w:r>
+      <w:proofErr w:type="spellStart"/>
+      <w:proofErr w:type="gramStart"/>
+      <w:r>
+        <w:rPr>
+          <w:rFonts w:ascii="Times New Roman" w:hAnsi="Times New Roman" w:cs="Times New Roman"/>
+          <w:sz w:val="24"/>
+          <w:szCs w:val="24"/>
+          <w:lang w:val="en-US"/>
+        </w:rPr>
+        <w:t>sklearn.metrics</w:t>
+      </w:r>
+      <w:proofErr w:type="spellEnd"/>
+      <w:proofErr w:type="gramEnd"/>
+      <w:r>
+        <w:rPr>
+          <w:rFonts w:ascii="Times New Roman" w:hAnsi="Times New Roman" w:cs="Times New Roman"/>
+          <w:sz w:val="24"/>
+          <w:szCs w:val="24"/>
+          <w:lang w:val="en-US"/>
+        </w:rPr>
+        <w:t xml:space="preserve"> import </w:t>
+      </w:r>
+      <w:proofErr w:type="spellStart"/>
+      <w:r>
+        <w:rPr>
+          <w:rFonts w:ascii="Times New Roman" w:hAnsi="Times New Roman" w:cs="Times New Roman"/>
+          <w:sz w:val="24"/>
+          <w:szCs w:val="24"/>
+          <w:lang w:val="en-US"/>
+        </w:rPr>
+        <w:t>confusion_matrix</w:t>
+      </w:r>
+      <w:proofErr w:type="spellEnd"/>
+      <w:r>
+        <w:rPr>
+          <w:rFonts w:ascii="Times New Roman" w:hAnsi="Times New Roman" w:cs="Times New Roman"/>
+          <w:sz w:val="24"/>
+          <w:szCs w:val="24"/>
+          <w:lang w:val="en-US"/>
+        </w:rPr>
+        <w:t xml:space="preserve">  </w:t>
+      </w:r>
+    </w:p>
+    <w:p>
+      <w:pPr>
+        <w:pStyle w:val="NoSpacing"/>
+        <w:rPr>
+          <w:rFonts w:ascii="Times New Roman" w:hAnsi="Times New Roman" w:cs="Times New Roman"/>
+          <w:sz w:val="24"/>
+          <w:szCs w:val="24"/>
+          <w:lang w:val="en-US"/>
+        </w:rPr>
+      </w:pPr>
+      <w:r>
+        <w:rPr>
+          <w:rFonts w:ascii="Times New Roman" w:hAnsi="Times New Roman" w:cs="Times New Roman"/>
+          <w:sz w:val="24"/>
+          <w:szCs w:val="24"/>
+          <w:lang w:val="en-US"/>
+        </w:rPr>
+        <w:t>cm=</w:t>
+      </w:r>
+      <w:proofErr w:type="spellStart"/>
+      <w:proofErr w:type="gramStart"/>
+      <w:r>
+        <w:rPr>
+          <w:rFonts w:ascii="Times New Roman" w:hAnsi="Times New Roman" w:cs="Times New Roman"/>
+          <w:sz w:val="24"/>
+          <w:szCs w:val="24"/>
+          <w:lang w:val="en-US"/>
+        </w:rPr>
+        <w:t>np.array</w:t>
+      </w:r>
+      <w:proofErr w:type="spellEnd"/>
+      <w:proofErr w:type="gramEnd"/>
+      <w:r>
+        <w:rPr>
+          <w:rFonts w:ascii="Times New Roman" w:hAnsi="Times New Roman" w:cs="Times New Roman"/>
+          <w:sz w:val="24"/>
+          <w:szCs w:val="24"/>
+          <w:lang w:val="en-US"/>
+        </w:rPr>
+        <w:t>(</w:t>
+      </w:r>
+      <w:proofErr w:type="spellStart"/>
+      <w:r>
+        <w:rPr>
+          <w:rFonts w:ascii="Times New Roman" w:hAnsi="Times New Roman" w:cs="Times New Roman"/>
+          <w:sz w:val="24"/>
+          <w:szCs w:val="24"/>
+          <w:lang w:val="en-US"/>
+        </w:rPr>
+        <w:t>confusion_matrix</w:t>
+      </w:r>
+      <w:proofErr w:type="spellEnd"/>
+      <w:r>
+        <w:rPr>
+          <w:rFonts w:ascii="Times New Roman" w:hAnsi="Times New Roman" w:cs="Times New Roman"/>
+          <w:sz w:val="24"/>
+          <w:szCs w:val="24"/>
+          <w:lang w:val="en-US"/>
+        </w:rPr>
+        <w:t>(</w:t>
+      </w:r>
+      <w:proofErr w:type="spellStart"/>
+      <w:r>
+        <w:rPr>
+          <w:rFonts w:ascii="Times New Roman" w:hAnsi="Times New Roman" w:cs="Times New Roman"/>
+          <w:sz w:val="24"/>
+          <w:szCs w:val="24"/>
+          <w:lang w:val="en-US"/>
+        </w:rPr>
+        <w:t>y_test,y_pred</w:t>
+      </w:r>
+      <w:proofErr w:type="spellEnd"/>
+      <w:r>
+        <w:rPr>
+          <w:rFonts w:ascii="Times New Roman" w:hAnsi="Times New Roman" w:cs="Times New Roman"/>
+          <w:sz w:val="24"/>
+          <w:szCs w:val="24"/>
+          <w:lang w:val="en-US"/>
+        </w:rPr>
+        <w:t xml:space="preserve">))  </w:t>
+      </w:r>
+    </w:p>
+    <w:p>
+      <w:pPr>
+        <w:pStyle w:val="NoSpacing"/>
+        <w:rPr>
+          <w:rFonts w:ascii="Times New Roman" w:hAnsi="Times New Roman" w:cs="Times New Roman"/>
+          <w:sz w:val="24"/>
+          <w:szCs w:val="24"/>
+          <w:lang w:val="en-US"/>
+        </w:rPr>
+      </w:pPr>
+      <w:r>
+        <w:rPr>
+          <w:rFonts w:ascii="Times New Roman" w:hAnsi="Times New Roman" w:cs="Times New Roman"/>
+          <w:sz w:val="24"/>
+          <w:szCs w:val="24"/>
+          <w:lang w:val="en-US"/>
+        </w:rPr>
+        <w:t>cm</w:t>
+      </w:r>
+    </w:p>
+    <w:p>
+      <w:pPr>
+        <w:spacing w:after="0" w:line="240" w:lineRule="auto"/>
+        <w:rPr>
+          <w:rFonts w:ascii="Times New Roman" w:eastAsia="Times New Roman" w:hAnsi="Times New Roman" w:cs="Times New Roman"/>
+          <w:sz w:val="24"/>
+          <w:szCs w:val="24"/>
+          <w:lang w:val="en-US"/>
+        </w:rPr>
+      </w:pPr>
+    </w:p>
+    <w:p>
+      <w:pPr>
+        <w:spacing w:after="0" w:line="240" w:lineRule="auto"/>
+        <w:rPr>
+          <w:rFonts w:ascii="Times New Roman" w:eastAsia="Times New Roman" w:hAnsi="Times New Roman" w:cs="Times New Roman"/>
+          <w:sz w:val="24"/>
+          <w:szCs w:val="24"/>
+          <w:lang w:val="en-US"/>
+        </w:rPr>
+      </w:pPr>
+    </w:p>
+    <w:p>
+      <w:pPr>
+        <w:spacing w:after="0" w:line="240" w:lineRule="auto"/>
+        <w:rPr>
+          <w:rFonts w:ascii="Times New Roman" w:eastAsia="Times New Roman" w:hAnsi="Times New Roman" w:cs="Times New Roman"/>
+          <w:sz w:val="24"/>
+          <w:szCs w:val="24"/>
+          <w:lang w:val="en-US"/>
+        </w:rPr>
+      </w:pPr>
+    </w:p>
+    <w:p>
+      <w:pPr>
+        <w:spacing w:after="0" w:line="240" w:lineRule="auto"/>
+        <w:rPr>
+          <w:rFonts w:ascii="Times New Roman" w:eastAsia="Times New Roman" w:hAnsi="Times New Roman" w:cs="Times New Roman"/>
+          <w:sz w:val="24"/>
+          <w:szCs w:val="24"/>
+          <w:lang w:val="en-US"/>
+        </w:rPr>
+      </w:pPr>
+    </w:p>
+    <w:p>
+      <w:pPr>
+        <w:spacing w:after="0" w:line="240" w:lineRule="auto"/>
+        <w:rPr>
+          <w:rFonts w:ascii="Times New Roman" w:eastAsia="Times New Roman" w:hAnsi="Times New Roman" w:cs="Times New Roman"/>
+          <w:sz w:val="24"/>
+          <w:szCs w:val="24"/>
+          <w:lang w:val="en-US"/>
+        </w:rPr>
+      </w:pPr>
+    </w:p>
+    <w:p>
+      <w:pPr>
+        <w:spacing w:after="0" w:line="240" w:lineRule="auto"/>
+        <w:rPr>
+          <w:rFonts w:ascii="Times New Roman" w:eastAsia="Times New Roman" w:hAnsi="Times New Roman" w:cs="Times New Roman"/>
+          <w:sz w:val="24"/>
+          <w:szCs w:val="24"/>
+          <w:lang w:val="en-US"/>
+        </w:rPr>
+      </w:pPr>
+    </w:p>
+    <w:p>
+      <w:pPr>
+        <w:spacing w:after="0" w:line="240" w:lineRule="auto"/>
+        <w:rPr>
+          <w:rFonts w:ascii="Times New Roman" w:eastAsia="Times New Roman" w:hAnsi="Times New Roman" w:cs="Times New Roman"/>
+          <w:sz w:val="24"/>
+          <w:szCs w:val="24"/>
+          <w:lang w:val="en-US"/>
+        </w:rPr>
+      </w:pPr>
+    </w:p>
+    <w:p>
+      <w:pPr>
+        <w:spacing w:after="0" w:line="240" w:lineRule="auto"/>
+        <w:rPr>
+          <w:rFonts w:ascii="Times New Roman" w:eastAsia="Times New Roman" w:hAnsi="Times New Roman" w:cs="Times New Roman"/>
+          <w:sz w:val="24"/>
+          <w:szCs w:val="24"/>
+          <w:lang w:val="en-US"/>
+        </w:rPr>
+      </w:pPr>
+    </w:p>
+    <w:p>
+      <w:pPr>
+        <w:spacing w:after="0" w:line="240" w:lineRule="auto"/>
+        <w:rPr>
+          <w:rFonts w:ascii="Times New Roman" w:eastAsia="Times New Roman" w:hAnsi="Times New Roman" w:cs="Times New Roman"/>
+          <w:sz w:val="24"/>
+          <w:szCs w:val="24"/>
+          <w:lang w:val="en-US"/>
+        </w:rPr>
+      </w:pPr>
+    </w:p>
+    <w:p>
+      <w:pPr>
+        <w:spacing w:after="0" w:line="240" w:lineRule="auto"/>
+        <w:rPr>
+          <w:rFonts w:ascii="Times New Roman" w:eastAsia="Times New Roman" w:hAnsi="Times New Roman" w:cs="Times New Roman"/>
+          <w:sz w:val="24"/>
+          <w:szCs w:val="24"/>
+          <w:lang w:val="en-US"/>
+        </w:rPr>
+      </w:pPr>
+    </w:p>
+    <w:p>
+      <w:pPr>
+        <w:spacing w:after="0" w:line="240" w:lineRule="auto"/>
+        <w:rPr>
+          <w:rFonts w:ascii="Times New Roman" w:eastAsia="Times New Roman" w:hAnsi="Times New Roman" w:cs="Times New Roman"/>
+          <w:sz w:val="24"/>
+          <w:szCs w:val="24"/>
+          <w:lang w:val="en-US"/>
+        </w:rPr>
+      </w:pPr>
+    </w:p>
+    <w:p>
+      <w:pPr>
+        <w:spacing w:after="0" w:line="240" w:lineRule="auto"/>
+        <w:rPr>
+          <w:rFonts w:ascii="Times New Roman" w:eastAsia="Times New Roman" w:hAnsi="Times New Roman" w:cs="Times New Roman"/>
+          <w:sz w:val="24"/>
+          <w:szCs w:val="24"/>
+          <w:lang w:val="en-US"/>
+        </w:rPr>
+      </w:pPr>
+    </w:p>
+    <w:p>
+      <w:pPr>
+        <w:spacing w:after="0" w:line="240" w:lineRule="auto"/>
+        <w:rPr>
+          <w:rFonts w:ascii="Times New Roman" w:eastAsia="Times New Roman" w:hAnsi="Times New Roman" w:cs="Times New Roman"/>
+          <w:sz w:val="24"/>
+          <w:szCs w:val="24"/>
+          <w:lang w:val="en-US"/>
+        </w:rPr>
+      </w:pPr>
+    </w:p>
+    <w:p>
+      <w:pPr>
+        <w:spacing w:after="0" w:line="240" w:lineRule="auto"/>
+        <w:rPr>
+          <w:rFonts w:ascii="Times New Roman" w:eastAsia="Times New Roman" w:hAnsi="Times New Roman" w:cs="Times New Roman"/>
+          <w:sz w:val="24"/>
+          <w:szCs w:val="24"/>
+          <w:lang w:val="en-US"/>
+        </w:rPr>
+      </w:pPr>
+    </w:p>
+    <w:p>
+      <w:pPr>
         <w:rPr>
           <w:rFonts w:ascii="Times New Roman" w:eastAsia="Calibri" w:hAnsi="Times New Roman" w:cs="Times New Roman"/>
           <w:b/>
@@ -2100,6 +2221,16 @@
           <w:sz w:val="28"/>
           <w:szCs w:val="28"/>
         </w:rPr>
+      </w:pPr>
+      <w:r>
+        <w:rPr>
+          <w:rFonts w:ascii="Times New Roman" w:eastAsia="Calibri" w:hAnsi="Times New Roman" w:cs="Times New Roman"/>
+          <w:b/>
+          <w:bCs/>
+          <w:sz w:val="28"/>
+          <w:szCs w:val="28"/>
+        </w:rPr>
+        <w:lastRenderedPageBreak/>
         <w:t>OUTPUT</w:t>
       </w:r>
     </w:p>
@@ -2219,11 +2350,10 @@
           <w:rFonts w:ascii="Times New Roman" w:hAnsi="Times New Roman" w:cs="Times New Roman"/>
           <w:noProof/>
         </w:rPr>
-        <w:lastRenderedPageBreak/>
         <w:drawing>
-          <wp:inline distT="0" distB="0" distL="0" distR="0" wp14:anchorId="2F86ED28" wp14:editId="6644E47B">
-            <wp:extent cx="2847975" cy="1314450"/>
-            <wp:effectExtent l="0" t="0" r="0" b="0"/>
+          <wp:inline distT="0" distB="0" distL="0" distR="0" wp14:anchorId="2F86ED28" wp14:editId="34534FCB">
+            <wp:extent cx="3747770" cy="1729740"/>
+            <wp:effectExtent l="0" t="0" r="5080" b="3810"/>
             <wp:docPr id="747794944" name="Picture 747794944" descr="A screenshot of a computer code&#10;&#10;Description automatically generated"/>
             <wp:cNvGraphicFramePr>
               <a:graphicFrameLocks xmlns:a="http://schemas.openxmlformats.org/drawingml/2006/main" noChangeAspect="1"/>
@@ -2250,7 +2380,7 @@
                   <pic:spPr>
                     <a:xfrm>
                       <a:off x="0" y="0"/>
-                      <a:ext cx="2847975" cy="1314450"/>
+                      <a:ext cx="3747770" cy="1729740"/>
                     </a:xfrm>
                     <a:prstGeom prst="rect">
                       <a:avLst/>
@@ -2298,7 +2428,7 @@
     </w:p>
     <w:p>
       <w:pPr>
-        <w:spacing w:after="200" w:line="276" w:lineRule="auto"/>
+        <w:spacing w:before="240" w:after="200" w:line="276" w:lineRule="auto"/>
         <w:rPr>
           <w:rFonts w:ascii="Times New Roman" w:eastAsia="Times New Roman" w:hAnsi="Times New Roman" w:cs="Times New Roman"/>
           <w:b/>
@@ -2326,7 +2456,7 @@
     </w:p>
     <w:p>
       <w:pPr>
-        <w:spacing w:after="200" w:line="276" w:lineRule="auto"/>
+        <w:spacing w:before="240" w:after="200" w:line="276" w:lineRule="auto"/>
         <w:rPr>
           <w:rFonts w:ascii="Times New Roman" w:eastAsia="Times New Roman" w:hAnsi="Times New Roman" w:cs="Times New Roman"/>
           <w:b/>
@@ -2341,8 +2471,7 @@
           <w:ilvl w:val="0"/>
           <w:numId w:val="5"/>
         </w:numPr>
-        <w:spacing w:after="0" w:line="240" w:lineRule="auto"/>
-        <w:contextualSpacing/>
+        <w:spacing w:before="240" w:after="0" w:line="276" w:lineRule="auto"/>
         <w:rPr>
           <w:rFonts w:ascii="Times New Roman" w:eastAsia="Calibri" w:hAnsi="Times New Roman" w:cs="Times New Roman"/>
           <w:sz w:val="24"/>
@@ -2360,7 +2489,7 @@
     </w:p>
     <w:p>
       <w:pPr>
-        <w:spacing w:after="0" w:line="240" w:lineRule="auto"/>
+        <w:spacing w:before="240" w:after="0" w:line="276" w:lineRule="auto"/>
         <w:ind w:left="1440"/>
         <w:rPr>
           <w:rFonts w:ascii="Times New Roman" w:eastAsia="Times New Roman" w:hAnsi="Times New Roman" w:cs="Times New Roman"/>
@@ -2381,7 +2510,7 @@
     </w:p>
     <w:p>
       <w:pPr>
-        <w:spacing w:after="0" w:line="240" w:lineRule="auto"/>
+        <w:spacing w:before="240" w:after="0" w:line="276" w:lineRule="auto"/>
         <w:ind w:left="1440"/>
         <w:rPr>
           <w:rFonts w:ascii="Times New Roman" w:eastAsia="Times New Roman" w:hAnsi="Times New Roman" w:cs="Times New Roman"/>
@@ -2402,7 +2531,7 @@
     </w:p>
     <w:p>
       <w:pPr>
-        <w:spacing w:after="0" w:line="240" w:lineRule="auto"/>
+        <w:spacing w:before="240" w:after="0" w:line="276" w:lineRule="auto"/>
         <w:ind w:left="1440"/>
         <w:rPr>
           <w:rFonts w:ascii="Times New Roman" w:eastAsia="Times New Roman" w:hAnsi="Times New Roman" w:cs="Times New Roman"/>
@@ -2427,8 +2556,7 @@
           <w:ilvl w:val="0"/>
           <w:numId w:val="4"/>
         </w:numPr>
-        <w:spacing w:after="0" w:line="240" w:lineRule="auto"/>
-        <w:contextualSpacing/>
+        <w:spacing w:before="240" w:after="0" w:line="276" w:lineRule="auto"/>
         <w:rPr>
           <w:rFonts w:ascii="Times New Roman" w:eastAsia="Calibri" w:hAnsi="Times New Roman" w:cs="Times New Roman"/>
           <w:sz w:val="24"/>
@@ -2446,7 +2574,7 @@
     </w:p>
     <w:p>
       <w:pPr>
-        <w:spacing w:after="0" w:line="240" w:lineRule="auto"/>
+        <w:spacing w:before="240" w:after="0" w:line="276" w:lineRule="auto"/>
         <w:ind w:left="1440"/>
         <w:rPr>
           <w:rFonts w:ascii="Times New Roman" w:eastAsia="Times New Roman" w:hAnsi="Times New Roman" w:cs="Times New Roman"/>
@@ -2467,7 +2595,7 @@
     </w:p>
     <w:p>
       <w:pPr>
-        <w:spacing w:after="0" w:line="240" w:lineRule="auto"/>
+        <w:spacing w:before="240" w:after="0" w:line="276" w:lineRule="auto"/>
         <w:ind w:left="1440"/>
         <w:rPr>
           <w:rFonts w:ascii="Times New Roman" w:eastAsia="Times New Roman" w:hAnsi="Times New Roman" w:cs="Times New Roman"/>
@@ -2483,12 +2611,13 @@
           <w:szCs w:val="24"/>
           <w:lang w:eastAsia="en-IN"/>
         </w:rPr>
+        <w:lastRenderedPageBreak/>
         <w:t>22 instances of Class 2 were correctly predicted as Class 2 (True Positives).</w:t>
       </w:r>
     </w:p>
     <w:p>
       <w:pPr>
-        <w:spacing w:after="0" w:line="240" w:lineRule="auto"/>
+        <w:spacing w:before="240" w:after="0" w:line="276" w:lineRule="auto"/>
         <w:ind w:left="1440"/>
         <w:rPr>
           <w:rFonts w:ascii="Times New Roman" w:eastAsia="Times New Roman" w:hAnsi="Times New Roman" w:cs="Times New Roman"/>
@@ -2513,110 +2642,110 @@
           <w:ilvl w:val="0"/>
           <w:numId w:val="3"/>
         </w:numPr>
+        <w:spacing w:before="240" w:after="0" w:line="276" w:lineRule="auto"/>
+        <w:rPr>
+          <w:rFonts w:ascii="Times New Roman" w:eastAsia="Calibri" w:hAnsi="Times New Roman" w:cs="Times New Roman"/>
+          <w:sz w:val="24"/>
+          <w:lang w:bidi="hi-IN"/>
+        </w:rPr>
+      </w:pPr>
+      <w:r>
+        <w:rPr>
+          <w:rFonts w:ascii="Times New Roman" w:eastAsia="Calibri" w:hAnsi="Times New Roman" w:cs="Times New Roman"/>
+          <w:sz w:val="24"/>
+          <w:lang w:bidi="hi-IN"/>
+        </w:rPr>
+        <w:t>Row 3 (True Class 3):</w:t>
+      </w:r>
+    </w:p>
+    <w:p>
+      <w:pPr>
+        <w:spacing w:before="240" w:after="0" w:line="276" w:lineRule="auto"/>
+        <w:ind w:left="1440"/>
+        <w:rPr>
+          <w:rFonts w:ascii="Times New Roman" w:eastAsia="Times New Roman" w:hAnsi="Times New Roman" w:cs="Times New Roman"/>
+          <w:sz w:val="24"/>
+          <w:szCs w:val="24"/>
+          <w:lang w:eastAsia="en-IN"/>
+        </w:rPr>
+      </w:pPr>
+      <w:r>
+        <w:rPr>
+          <w:rFonts w:ascii="Times New Roman" w:eastAsia="Times New Roman" w:hAnsi="Times New Roman" w:cs="Times New Roman"/>
+          <w:sz w:val="24"/>
+          <w:szCs w:val="24"/>
+          <w:lang w:eastAsia="en-IN"/>
+        </w:rPr>
+        <w:t>0 instances of Class 3 were incorrectly predicted as Class 1 (False Positive).</w:t>
+      </w:r>
+    </w:p>
+    <w:p>
+      <w:pPr>
+        <w:spacing w:before="240" w:after="0" w:line="276" w:lineRule="auto"/>
+        <w:ind w:left="1440"/>
+        <w:rPr>
+          <w:rFonts w:ascii="Times New Roman" w:eastAsia="Times New Roman" w:hAnsi="Times New Roman" w:cs="Times New Roman"/>
+          <w:sz w:val="24"/>
+          <w:szCs w:val="24"/>
+          <w:lang w:eastAsia="en-IN"/>
+        </w:rPr>
+      </w:pPr>
+      <w:r>
+        <w:rPr>
+          <w:rFonts w:ascii="Times New Roman" w:eastAsia="Times New Roman" w:hAnsi="Times New Roman" w:cs="Times New Roman"/>
+          <w:sz w:val="24"/>
+          <w:szCs w:val="24"/>
+          <w:lang w:eastAsia="en-IN"/>
+        </w:rPr>
+        <w:t>0 instances of Class 3 were incorrectly predicted as Class 2 (False Positive).</w:t>
+      </w:r>
+    </w:p>
+    <w:p>
+      <w:pPr>
+        <w:spacing w:before="240" w:after="0" w:line="276" w:lineRule="auto"/>
+        <w:ind w:left="1440"/>
+        <w:rPr>
+          <w:rFonts w:ascii="Times New Roman" w:eastAsia="Times New Roman" w:hAnsi="Times New Roman" w:cs="Times New Roman"/>
+          <w:sz w:val="24"/>
+          <w:szCs w:val="24"/>
+          <w:lang w:eastAsia="en-IN"/>
+        </w:rPr>
+      </w:pPr>
+      <w:r>
+        <w:rPr>
+          <w:rFonts w:ascii="Times New Roman" w:eastAsia="Times New Roman" w:hAnsi="Times New Roman" w:cs="Times New Roman"/>
+          <w:sz w:val="24"/>
+          <w:szCs w:val="24"/>
+          <w:lang w:eastAsia="en-IN"/>
+        </w:rPr>
+        <w:t>12 instances of Class 3 were correctly predicted as Class 3 (True Positives).</w:t>
+      </w:r>
+    </w:p>
+    <w:p>
+      <w:pPr>
         <w:spacing w:after="0" w:line="240" w:lineRule="auto"/>
-        <w:contextualSpacing/>
-        <w:rPr>
-          <w:rFonts w:ascii="Times New Roman" w:eastAsia="Calibri" w:hAnsi="Times New Roman" w:cs="Times New Roman"/>
-          <w:sz w:val="24"/>
-          <w:lang w:bidi="hi-IN"/>
-        </w:rPr>
-      </w:pPr>
-      <w:r>
-        <w:rPr>
-          <w:rFonts w:ascii="Times New Roman" w:eastAsia="Calibri" w:hAnsi="Times New Roman" w:cs="Times New Roman"/>
-          <w:sz w:val="24"/>
-          <w:lang w:bidi="hi-IN"/>
-        </w:rPr>
-        <w:t>Row 3 (True Class 3):</w:t>
-      </w:r>
+        <w:rPr>
+          <w:rFonts w:ascii="Times New Roman" w:eastAsia="Times New Roman" w:hAnsi="Times New Roman" w:cs="Times New Roman"/>
+          <w:sz w:val="24"/>
+          <w:szCs w:val="24"/>
+          <w:lang w:val="en-US"/>
+        </w:rPr>
+      </w:pPr>
     </w:p>
     <w:p>
       <w:pPr>
         <w:spacing w:after="0" w:line="240" w:lineRule="auto"/>
-        <w:ind w:left="1440"/>
-        <w:rPr>
-          <w:rFonts w:ascii="Times New Roman" w:eastAsia="Times New Roman" w:hAnsi="Times New Roman" w:cs="Times New Roman"/>
-          <w:sz w:val="24"/>
-          <w:szCs w:val="24"/>
-          <w:lang w:eastAsia="en-IN"/>
-        </w:rPr>
-      </w:pPr>
-      <w:r>
-        <w:rPr>
-          <w:rFonts w:ascii="Times New Roman" w:eastAsia="Times New Roman" w:hAnsi="Times New Roman" w:cs="Times New Roman"/>
-          <w:sz w:val="24"/>
-          <w:szCs w:val="24"/>
-          <w:lang w:eastAsia="en-IN"/>
-        </w:rPr>
-        <w:t>0 instances of Class 3 were incorrectly predicted as Class 1 (False Positive).</w:t>
-      </w:r>
-    </w:p>
-    <w:p>
-      <w:pPr>
-        <w:spacing w:after="0" w:line="240" w:lineRule="auto"/>
-        <w:ind w:left="1440"/>
-        <w:rPr>
-          <w:rFonts w:ascii="Times New Roman" w:eastAsia="Times New Roman" w:hAnsi="Times New Roman" w:cs="Times New Roman"/>
-          <w:sz w:val="24"/>
-          <w:szCs w:val="24"/>
-          <w:lang w:eastAsia="en-IN"/>
-        </w:rPr>
-      </w:pPr>
-      <w:r>
-        <w:rPr>
-          <w:rFonts w:ascii="Times New Roman" w:eastAsia="Times New Roman" w:hAnsi="Times New Roman" w:cs="Times New Roman"/>
-          <w:sz w:val="24"/>
-          <w:szCs w:val="24"/>
-          <w:lang w:eastAsia="en-IN"/>
-        </w:rPr>
-        <w:t>0 instances of Class 3 were incorrectly predicted as Class 2 (False Positive).</w:t>
-      </w:r>
-    </w:p>
-    <w:p>
-      <w:pPr>
-        <w:spacing w:after="0" w:line="240" w:lineRule="auto"/>
-        <w:ind w:left="1440"/>
-        <w:rPr>
-          <w:rFonts w:ascii="Times New Roman" w:eastAsia="Times New Roman" w:hAnsi="Times New Roman" w:cs="Times New Roman"/>
-          <w:sz w:val="24"/>
-          <w:szCs w:val="24"/>
-          <w:lang w:eastAsia="en-IN"/>
-        </w:rPr>
-      </w:pPr>
-      <w:r>
-        <w:rPr>
-          <w:rFonts w:ascii="Times New Roman" w:eastAsia="Times New Roman" w:hAnsi="Times New Roman" w:cs="Times New Roman"/>
-          <w:sz w:val="24"/>
-          <w:szCs w:val="24"/>
-          <w:lang w:eastAsia="en-IN"/>
-        </w:rPr>
-        <w:t>12 instances of Class 3 were correctly predicted as Class 3 (True Positives).</w:t>
-      </w:r>
-    </w:p>
-    <w:p>
-      <w:pPr>
-        <w:spacing w:after="0" w:line="240" w:lineRule="auto"/>
-        <w:rPr>
-          <w:rFonts w:ascii="Times New Roman" w:eastAsia="Times New Roman" w:hAnsi="Times New Roman" w:cs="Times New Roman"/>
-          <w:sz w:val="24"/>
-          <w:szCs w:val="24"/>
-          <w:lang w:val="en-US"/>
-        </w:rPr>
-      </w:pPr>
-    </w:p>
-    <w:p>
-      <w:pPr>
-        <w:spacing w:after="0" w:line="240" w:lineRule="auto"/>
-        <w:rPr>
-          <w:rFonts w:ascii="Times New Roman" w:eastAsia="Times New Roman" w:hAnsi="Times New Roman" w:cs="Times New Roman"/>
-          <w:sz w:val="24"/>
-          <w:szCs w:val="24"/>
-          <w:lang w:val="en-US"/>
-        </w:rPr>
-      </w:pPr>
-    </w:p>
-    <w:p>
-      <w:pPr>
+        <w:rPr>
+          <w:rFonts w:ascii="Times New Roman" w:eastAsia="Times New Roman" w:hAnsi="Times New Roman" w:cs="Times New Roman"/>
+          <w:sz w:val="24"/>
+          <w:szCs w:val="24"/>
+          <w:lang w:val="en-US"/>
+        </w:rPr>
+      </w:pPr>
+    </w:p>
+    <w:p>
+      <w:pPr>
+        <w:spacing w:before="240" w:line="360" w:lineRule="auto"/>
         <w:rPr>
           <w:rFonts w:ascii="Times New Roman" w:eastAsia="Calibri" w:hAnsi="Times New Roman" w:cs="Times New Roman"/>
           <w:b/>
@@ -2638,7 +2767,7 @@
     </w:p>
     <w:p>
       <w:pPr>
-        <w:spacing w:after="0" w:line="240" w:lineRule="auto"/>
+        <w:spacing w:before="240" w:after="0" w:line="360" w:lineRule="auto"/>
         <w:rPr>
           <w:rFonts w:ascii="Times New Roman" w:eastAsia="Times New Roman" w:hAnsi="Times New Roman" w:cs="Times New Roman"/>
           <w:sz w:val="24"/>
@@ -2654,6 +2783,7 @@
           <w:ilvl w:val="0"/>
           <w:numId w:val="2"/>
         </w:numPr>
+        <w:spacing w:before="240" w:line="360" w:lineRule="auto"/>
         <w:rPr>
           <w:rFonts w:ascii="Times New Roman" w:eastAsia="Times New Roman" w:hAnsi="Times New Roman" w:cs="Times New Roman"/>
           <w:sz w:val="24"/>
@@ -2678,6 +2808,7 @@
           <w:ilvl w:val="0"/>
           <w:numId w:val="2"/>
         </w:numPr>
+        <w:spacing w:before="240" w:line="360" w:lineRule="auto"/>
         <w:rPr>
           <w:rFonts w:ascii="Times New Roman" w:eastAsia="Times New Roman" w:hAnsi="Times New Roman" w:cs="Times New Roman"/>
           <w:sz w:val="24"/>
@@ -2702,6 +2833,7 @@
           <w:ilvl w:val="0"/>
           <w:numId w:val="2"/>
         </w:numPr>
+        <w:spacing w:before="240" w:line="360" w:lineRule="auto"/>
         <w:rPr>
           <w:rFonts w:ascii="Times New Roman" w:eastAsia="Times New Roman" w:hAnsi="Times New Roman" w:cs="Times New Roman"/>
           <w:sz w:val="24"/>
@@ -2726,6 +2858,7 @@
           <w:ilvl w:val="0"/>
           <w:numId w:val="2"/>
         </w:numPr>
+        <w:spacing w:before="240" w:line="360" w:lineRule="auto"/>
         <w:rPr>
           <w:rFonts w:ascii="Times New Roman" w:eastAsia="Times New Roman" w:hAnsi="Times New Roman" w:cs="Times New Roman"/>
           <w:sz w:val="24"/>
@@ -2750,6 +2883,7 @@
           <w:ilvl w:val="0"/>
           <w:numId w:val="2"/>
         </w:numPr>
+        <w:spacing w:before="240" w:line="360" w:lineRule="auto"/>
         <w:rPr>
           <w:rFonts w:ascii="Times New Roman" w:eastAsia="Calibri" w:hAnsi="Times New Roman" w:cs="Times New Roman"/>
           <w:sz w:val="24"/>
@@ -2772,6 +2906,7 @@
           <w:ilvl w:val="0"/>
           <w:numId w:val="2"/>
         </w:numPr>
+        <w:spacing w:before="240" w:line="360" w:lineRule="auto"/>
         <w:rPr>
           <w:rFonts w:ascii="Times New Roman" w:eastAsia="Calibri" w:hAnsi="Times New Roman" w:cs="Times New Roman"/>
           <w:sz w:val="24"/>

</xml_diff>